<commit_message>
add de arquivos pag11
</commit_message>
<xml_diff>
--- a/assets/documentacao_abnt/template_trabalho_academico2.docx
+++ b/assets/documentacao_abnt/template_trabalho_academico2.docx
@@ -1,6 +1,6 @@
 
 <file path=word/document.xml><?xml version="1.0" encoding="utf-8"?>
-<w:document xmlns:wpc="http://schemas.microsoft.com/office/word/2010/wordprocessingCanvas" xmlns:cx="http://schemas.microsoft.com/office/drawing/2014/chartex" xmlns:cx1="http://schemas.microsoft.com/office/drawing/2015/9/8/chartex" xmlns:cx2="http://schemas.microsoft.com/office/drawing/2015/10/21/chartex" xmlns:cx3="http://schemas.microsoft.com/office/drawing/2016/5/9/chartex" xmlns:cx4="http://schemas.microsoft.com/office/drawing/2016/5/10/chartex" xmlns:cx5="http://schemas.microsoft.com/office/drawing/2016/5/11/chartex" xmlns:cx6="http://schemas.microsoft.com/office/drawing/2016/5/12/chartex" xmlns:cx7="http://schemas.microsoft.com/office/drawing/2016/5/13/chartex" xmlns:cx8="http://schemas.microsoft.com/office/drawing/2016/5/14/chartex" xmlns:mc="http://schemas.openxmlformats.org/markup-compatibility/2006" xmlns:aink="http://schemas.microsoft.com/office/drawing/2016/ink" xmlns:am3d="http://schemas.microsoft.com/office/drawing/2017/model3d" xmlns:o="urn:schemas-microsoft-com:office:office" xmlns:r="http://schemas.openxmlformats.org/officeDocument/2006/relationships" xmlns:m="http://schemas.openxmlformats.org/officeDocument/2006/math" xmlns:v="urn:schemas-microsoft-com:vml" xmlns:wp14="http://schemas.microsoft.com/office/word/2010/wordprocessingDrawing" xmlns:wp="http://schemas.openxmlformats.org/drawingml/2006/wordprocessingDrawing" xmlns:w10="urn:schemas-microsoft-com:office:word" xmlns:w="http://schemas.openxmlformats.org/wordprocessingml/2006/main" xmlns:w14="http://schemas.microsoft.com/office/word/2010/wordml" xmlns:w15="http://schemas.microsoft.com/office/word/2012/wordml" xmlns:w16cex="http://schemas.microsoft.com/office/word/2018/wordml/cex" xmlns:w16cid="http://schemas.microsoft.com/office/word/2016/wordml/cid" xmlns:w16="http://schemas.microsoft.com/office/word/2018/wordml" xmlns:w16se="http://schemas.microsoft.com/office/word/2015/wordml/symex" xmlns:wpg="http://schemas.microsoft.com/office/word/2010/wordprocessingGroup" xmlns:wpi="http://schemas.microsoft.com/office/word/2010/wordprocessingInk" xmlns:wne="http://schemas.microsoft.com/office/word/2006/wordml" xmlns:wps="http://schemas.microsoft.com/office/word/2010/wordprocessingShape" mc:Ignorable="w14 w15 w16se w16cid w16 w16cex wp14">
+<w:document xmlns:wpc="http://schemas.microsoft.com/office/word/2010/wordprocessingCanvas" xmlns:cx="http://schemas.microsoft.com/office/drawing/2014/chartex" xmlns:cx1="http://schemas.microsoft.com/office/drawing/2015/9/8/chartex" xmlns:cx2="http://schemas.microsoft.com/office/drawing/2015/10/21/chartex" xmlns:cx3="http://schemas.microsoft.com/office/drawing/2016/5/9/chartex" xmlns:cx4="http://schemas.microsoft.com/office/drawing/2016/5/10/chartex" xmlns:cx5="http://schemas.microsoft.com/office/drawing/2016/5/11/chartex" xmlns:cx6="http://schemas.microsoft.com/office/drawing/2016/5/12/chartex" xmlns:cx7="http://schemas.microsoft.com/office/drawing/2016/5/13/chartex" xmlns:cx8="http://schemas.microsoft.com/office/drawing/2016/5/14/chartex" xmlns:mc="http://schemas.openxmlformats.org/markup-compatibility/2006" xmlns:aink="http://schemas.microsoft.com/office/drawing/2016/ink" xmlns:am3d="http://schemas.microsoft.com/office/drawing/2017/model3d" xmlns:o="urn:schemas-microsoft-com:office:office" xmlns:r="http://schemas.openxmlformats.org/officeDocument/2006/relationships" xmlns:m="http://schemas.openxmlformats.org/officeDocument/2006/math" xmlns:v="urn:schemas-microsoft-com:vml" xmlns:wp14="http://schemas.microsoft.com/office/word/2010/wordprocessingDrawing" xmlns:wp="http://schemas.openxmlformats.org/drawingml/2006/wordprocessingDrawing" xmlns:w10="urn:schemas-microsoft-com:office:word" xmlns:w="http://schemas.openxmlformats.org/wordprocessingml/2006/main" xmlns:w14="http://schemas.microsoft.com/office/word/2010/wordml" xmlns:w15="http://schemas.microsoft.com/office/word/2012/wordml" xmlns:w16cid="http://schemas.microsoft.com/office/word/2016/wordml/cid" xmlns:w16se="http://schemas.microsoft.com/office/word/2015/wordml/symex" xmlns:wpg="http://schemas.microsoft.com/office/word/2010/wordprocessingGroup" xmlns:wpi="http://schemas.microsoft.com/office/word/2010/wordprocessingInk" xmlns:wne="http://schemas.microsoft.com/office/word/2006/wordml" xmlns:wps="http://schemas.microsoft.com/office/word/2010/wordprocessingShape" mc:Ignorable="w14 w15 w16se w16cid wp14">
   <w:body>
     <w:p>
       <w:pPr>
@@ -14,7 +14,6 @@
         <w:ind w:firstLine="0"/>
         <w:rPr>
           <w:smallCaps/>
-          <w:color w:val="000000"/>
         </w:rPr>
       </w:pPr>
       <w:bookmarkStart w:id="0" w:name="_gjdgxs" w:colFirst="0" w:colLast="0"/>
@@ -23,8 +22,16 @@
         <w:rPr>
           <w:smallCaps/>
         </w:rPr>
-        <w:t>Senai Dr. Celso Charuri</w:t>
-      </w:r>
+        <w:t xml:space="preserve">Senai Dr. Celso </w:t>
+      </w:r>
+      <w:proofErr w:type="spellStart"/>
+      <w:r>
+        <w:rPr>
+          <w:smallCaps/>
+        </w:rPr>
+        <w:t>Charuri</w:t>
+      </w:r>
+      <w:proofErr w:type="spellEnd"/>
     </w:p>
     <w:p>
       <w:pPr>
@@ -41,6 +48,13 @@
           <w:color w:val="000000"/>
         </w:rPr>
       </w:pPr>
+      <w:r>
+        <w:rPr>
+          <w:smallCaps/>
+          <w:color w:val="000000"/>
+        </w:rPr>
+        <w:t>nome do curso</w:t>
+      </w:r>
     </w:p>
     <w:p>
       <w:pPr>
@@ -52,6 +66,7 @@
           <w:between w:val="nil"/>
         </w:pBdr>
         <w:ind w:firstLine="0"/>
+        <w:jc w:val="both"/>
         <w:rPr>
           <w:smallCaps/>
           <w:color w:val="000000"/>
@@ -70,15 +85,28 @@
         <w:ind w:firstLine="0"/>
         <w:rPr>
           <w:smallCaps/>
-          <w:color w:val="000000"/>
-        </w:rPr>
-      </w:pPr>
-      <w:r>
+        </w:rPr>
+      </w:pPr>
+    </w:p>
+    <w:p>
+      <w:pPr>
+        <w:pBdr>
+          <w:top w:val="nil"/>
+          <w:left w:val="nil"/>
+          <w:bottom w:val="nil"/>
+          <w:right w:val="nil"/>
+          <w:between w:val="nil"/>
+        </w:pBdr>
+        <w:ind w:firstLine="0"/>
         <w:rPr>
           <w:smallCaps/>
-          <w:color w:val="000000"/>
-        </w:rPr>
-        <w:t>NOME DO(A) ALUNO(A)</w:t>
+        </w:rPr>
+      </w:pPr>
+      <w:r>
+        <w:rPr>
+          <w:smallCaps/>
+        </w:rPr>
+        <w:t>Matheus Gomes</w:t>
       </w:r>
     </w:p>
     <w:p>
@@ -95,6 +123,24 @@
           <w:smallCaps/>
         </w:rPr>
       </w:pPr>
+      <w:r>
+        <w:rPr>
+          <w:smallCaps/>
+        </w:rPr>
+        <w:t>Jhony M</w:t>
+      </w:r>
+      <w:r>
+        <w:rPr>
+          <w:smallCaps/>
+        </w:rPr>
+        <w:t>arcelo da</w:t>
+      </w:r>
+      <w:r>
+        <w:rPr>
+          <w:smallCaps/>
+        </w:rPr>
+        <w:t xml:space="preserve"> Luz</w:t>
+      </w:r>
     </w:p>
     <w:p>
       <w:pPr>
@@ -108,14 +154,25 @@
         <w:ind w:firstLine="0"/>
         <w:rPr>
           <w:smallCaps/>
-        </w:rPr>
-      </w:pPr>
-      <w:r>
+          <w:color w:val="000000"/>
+        </w:rPr>
+      </w:pPr>
+    </w:p>
+    <w:p>
+      <w:pPr>
+        <w:pBdr>
+          <w:top w:val="nil"/>
+          <w:left w:val="nil"/>
+          <w:bottom w:val="nil"/>
+          <w:right w:val="nil"/>
+          <w:between w:val="nil"/>
+        </w:pBdr>
+        <w:ind w:firstLine="0"/>
         <w:rPr>
           <w:smallCaps/>
-        </w:rPr>
-        <w:t>Matheus Gomes</w:t>
-      </w:r>
+          <w:color w:val="000000"/>
+        </w:rPr>
+      </w:pPr>
     </w:p>
     <w:p>
       <w:pPr>
@@ -129,26 +186,57 @@
         <w:ind w:firstLine="0"/>
         <w:rPr>
           <w:smallCaps/>
-        </w:rPr>
-      </w:pPr>
-      <w:r>
+          <w:color w:val="000000"/>
+        </w:rPr>
+      </w:pPr>
+    </w:p>
+    <w:p>
+      <w:pPr>
+        <w:pBdr>
+          <w:top w:val="nil"/>
+          <w:left w:val="nil"/>
+          <w:bottom w:val="nil"/>
+          <w:right w:val="nil"/>
+          <w:between w:val="nil"/>
+        </w:pBdr>
+        <w:ind w:firstLine="0"/>
         <w:rPr>
           <w:smallCaps/>
-        </w:rPr>
-        <w:t>Jhony M</w:t>
-      </w:r>
-      <w:r>
+          <w:color w:val="000000"/>
+        </w:rPr>
+      </w:pPr>
+    </w:p>
+    <w:p>
+      <w:pPr>
+        <w:pBdr>
+          <w:top w:val="nil"/>
+          <w:left w:val="nil"/>
+          <w:bottom w:val="nil"/>
+          <w:right w:val="nil"/>
+          <w:between w:val="nil"/>
+        </w:pBdr>
+        <w:ind w:firstLine="0"/>
         <w:rPr>
           <w:smallCaps/>
-        </w:rPr>
-        <w:t>arcelo da</w:t>
-      </w:r>
-      <w:r>
+          <w:color w:val="000000"/>
+        </w:rPr>
+      </w:pPr>
+    </w:p>
+    <w:p>
+      <w:pPr>
+        <w:pBdr>
+          <w:top w:val="nil"/>
+          <w:left w:val="nil"/>
+          <w:bottom w:val="nil"/>
+          <w:right w:val="nil"/>
+          <w:between w:val="nil"/>
+        </w:pBdr>
+        <w:ind w:firstLine="0"/>
         <w:rPr>
           <w:smallCaps/>
-        </w:rPr>
-        <w:t xml:space="preserve"> Luz</w:t>
-      </w:r>
+          <w:color w:val="000000"/>
+        </w:rPr>
+      </w:pPr>
     </w:p>
     <w:p>
       <w:pPr>
@@ -197,6 +285,19 @@
           <w:color w:val="000000"/>
         </w:rPr>
       </w:pPr>
+      <w:r>
+        <w:rPr>
+          <w:smallCaps/>
+          <w:color w:val="000000"/>
+        </w:rPr>
+        <w:t>S</w:t>
+      </w:r>
+      <w:r>
+        <w:rPr>
+          <w:smallCaps/>
+        </w:rPr>
+        <w:t>ITE DE DELIVERY</w:t>
+      </w:r>
     </w:p>
     <w:p>
       <w:pPr>
@@ -293,26 +394,54 @@
           <w:color w:val="000000"/>
         </w:rPr>
       </w:pPr>
-      <w:r>
+    </w:p>
+    <w:p>
+      <w:pPr>
+        <w:pBdr>
+          <w:top w:val="nil"/>
+          <w:left w:val="nil"/>
+          <w:bottom w:val="nil"/>
+          <w:right w:val="nil"/>
+          <w:between w:val="nil"/>
+        </w:pBdr>
+        <w:ind w:firstLine="0"/>
         <w:rPr>
           <w:smallCaps/>
           <w:color w:val="000000"/>
         </w:rPr>
-        <w:t xml:space="preserve">TÍTULO DO TRABALHO: </w:t>
-      </w:r>
-      <w:r>
+      </w:pPr>
+    </w:p>
+    <w:p>
+      <w:pPr>
+        <w:pBdr>
+          <w:top w:val="nil"/>
+          <w:left w:val="nil"/>
+          <w:bottom w:val="nil"/>
+          <w:right w:val="nil"/>
+          <w:between w:val="nil"/>
+        </w:pBdr>
+        <w:ind w:firstLine="0"/>
         <w:rPr>
           <w:smallCaps/>
           <w:color w:val="000000"/>
         </w:rPr>
-        <w:t>S</w:t>
-      </w:r>
-      <w:r>
+      </w:pPr>
+    </w:p>
+    <w:p>
+      <w:pPr>
+        <w:pBdr>
+          <w:top w:val="nil"/>
+          <w:left w:val="nil"/>
+          <w:bottom w:val="nil"/>
+          <w:right w:val="nil"/>
+          <w:between w:val="nil"/>
+        </w:pBdr>
+        <w:ind w:firstLine="0"/>
         <w:rPr>
           <w:smallCaps/>
-        </w:rPr>
-        <w:t>ITE DE DELIVERY</w:t>
-      </w:r>
+          <w:color w:val="000000"/>
+        </w:rPr>
+      </w:pPr>
     </w:p>
     <w:p>
       <w:pPr>
@@ -457,6 +586,13 @@
           <w:color w:val="000000"/>
         </w:rPr>
       </w:pPr>
+      <w:r>
+        <w:rPr>
+          <w:smallCaps/>
+          <w:color w:val="000000"/>
+        </w:rPr>
+        <w:t>Curitiba</w:t>
+      </w:r>
     </w:p>
     <w:p>
       <w:pPr>
@@ -473,150 +609,13 @@
           <w:color w:val="000000"/>
         </w:rPr>
       </w:pPr>
-    </w:p>
-    <w:p>
-      <w:pPr>
-        <w:pBdr>
-          <w:top w:val="nil"/>
-          <w:left w:val="nil"/>
-          <w:bottom w:val="nil"/>
-          <w:right w:val="nil"/>
-          <w:between w:val="nil"/>
-        </w:pBdr>
-        <w:ind w:firstLine="0"/>
+      <w:r>
         <w:rPr>
           <w:smallCaps/>
           <w:color w:val="000000"/>
         </w:rPr>
-      </w:pPr>
-    </w:p>
-    <w:p>
-      <w:pPr>
-        <w:pBdr>
-          <w:top w:val="nil"/>
-          <w:left w:val="nil"/>
-          <w:bottom w:val="nil"/>
-          <w:right w:val="nil"/>
-          <w:between w:val="nil"/>
-        </w:pBdr>
-        <w:ind w:firstLine="0"/>
-        <w:rPr>
-          <w:smallCaps/>
-          <w:color w:val="000000"/>
-        </w:rPr>
-      </w:pPr>
-    </w:p>
-    <w:p>
-      <w:pPr>
-        <w:pBdr>
-          <w:top w:val="nil"/>
-          <w:left w:val="nil"/>
-          <w:bottom w:val="nil"/>
-          <w:right w:val="nil"/>
-          <w:between w:val="nil"/>
-        </w:pBdr>
-        <w:ind w:firstLine="0"/>
-        <w:rPr>
-          <w:smallCaps/>
-          <w:color w:val="000000"/>
-        </w:rPr>
-      </w:pPr>
-    </w:p>
-    <w:p>
-      <w:pPr>
-        <w:pBdr>
-          <w:top w:val="nil"/>
-          <w:left w:val="nil"/>
-          <w:bottom w:val="nil"/>
-          <w:right w:val="nil"/>
-          <w:between w:val="nil"/>
-        </w:pBdr>
-        <w:ind w:firstLine="0"/>
-        <w:rPr>
-          <w:smallCaps/>
-          <w:color w:val="000000"/>
-        </w:rPr>
-      </w:pPr>
-    </w:p>
-    <w:p>
-      <w:pPr>
-        <w:pBdr>
-          <w:top w:val="nil"/>
-          <w:left w:val="nil"/>
-          <w:bottom w:val="nil"/>
-          <w:right w:val="nil"/>
-          <w:between w:val="nil"/>
-        </w:pBdr>
-        <w:ind w:firstLine="0"/>
-        <w:rPr>
-          <w:smallCaps/>
-          <w:color w:val="000000"/>
-        </w:rPr>
-      </w:pPr>
-    </w:p>
-    <w:p>
-      <w:pPr>
-        <w:pBdr>
-          <w:top w:val="nil"/>
-          <w:left w:val="nil"/>
-          <w:bottom w:val="nil"/>
-          <w:right w:val="nil"/>
-          <w:between w:val="nil"/>
-        </w:pBdr>
-        <w:ind w:firstLine="0"/>
-        <w:rPr>
-          <w:smallCaps/>
-          <w:color w:val="000000"/>
-        </w:rPr>
-      </w:pPr>
-    </w:p>
-    <w:p>
-      <w:pPr>
-        <w:pBdr>
-          <w:top w:val="nil"/>
-          <w:left w:val="nil"/>
-          <w:bottom w:val="nil"/>
-          <w:right w:val="nil"/>
-          <w:between w:val="nil"/>
-        </w:pBdr>
-        <w:ind w:firstLine="0"/>
-        <w:rPr>
-          <w:smallCaps/>
-          <w:color w:val="000000"/>
-        </w:rPr>
-      </w:pPr>
-    </w:p>
-    <w:p>
-      <w:pPr>
-        <w:pBdr>
-          <w:top w:val="nil"/>
-          <w:left w:val="nil"/>
-          <w:bottom w:val="nil"/>
-          <w:right w:val="nil"/>
-          <w:between w:val="nil"/>
-        </w:pBdr>
-        <w:ind w:firstLine="0"/>
-        <w:rPr>
-          <w:smallCaps/>
-          <w:color w:val="000000"/>
-        </w:rPr>
-      </w:pPr>
-    </w:p>
-    <w:p>
-      <w:pPr>
-        <w:pBdr>
-          <w:top w:val="nil"/>
-          <w:left w:val="nil"/>
-          <w:bottom w:val="nil"/>
-          <w:right w:val="nil"/>
-          <w:between w:val="nil"/>
-        </w:pBdr>
-        <w:ind w:firstLine="0"/>
-        <w:rPr>
-          <w:smallCaps/>
-          <w:color w:val="000000"/>
-        </w:rPr>
-      </w:pPr>
+        <w:t>2022</w:t>
+      </w:r>
       <w:bookmarkStart w:id="1" w:name="_30j0zll" w:colFirst="0" w:colLast="0"/>
       <w:bookmarkEnd w:id="1"/>
     </w:p>
@@ -635,388 +634,22 @@
           <w:color w:val="000000"/>
         </w:rPr>
       </w:pPr>
-      <w:r>
+    </w:p>
+    <w:p>
+      <w:pPr>
+        <w:pBdr>
+          <w:top w:val="nil"/>
+          <w:left w:val="nil"/>
+          <w:bottom w:val="nil"/>
+          <w:right w:val="nil"/>
+          <w:between w:val="nil"/>
+        </w:pBdr>
+        <w:ind w:firstLine="0"/>
         <w:rPr>
           <w:smallCaps/>
           <w:color w:val="000000"/>
         </w:rPr>
-        <w:t>CIDADE</w:t>
-      </w:r>
-    </w:p>
-    <w:p>
-      <w:pPr>
-        <w:pBdr>
-          <w:top w:val="nil"/>
-          <w:left w:val="nil"/>
-          <w:bottom w:val="nil"/>
-          <w:right w:val="nil"/>
-          <w:between w:val="nil"/>
-        </w:pBdr>
-        <w:ind w:firstLine="0"/>
-        <w:rPr>
-          <w:smallCaps/>
-        </w:rPr>
-      </w:pPr>
-      <w:r>
-        <w:rPr>
-          <w:smallCaps/>
-        </w:rPr>
-        <w:t>Curitiba, Paraná</w:t>
-      </w:r>
-    </w:p>
-    <w:p>
-      <w:pPr>
-        <w:pBdr>
-          <w:top w:val="nil"/>
-          <w:left w:val="nil"/>
-          <w:bottom w:val="nil"/>
-          <w:right w:val="nil"/>
-          <w:between w:val="nil"/>
-        </w:pBdr>
-        <w:ind w:firstLine="0"/>
-        <w:rPr>
-          <w:smallCaps/>
-        </w:rPr>
-      </w:pPr>
-    </w:p>
-    <w:p>
-      <w:pPr>
-        <w:pBdr>
-          <w:top w:val="nil"/>
-          <w:left w:val="nil"/>
-          <w:bottom w:val="nil"/>
-          <w:right w:val="nil"/>
-          <w:between w:val="nil"/>
-        </w:pBdr>
-        <w:ind w:firstLine="0"/>
-        <w:rPr>
-          <w:smallCaps/>
-          <w:color w:val="000000"/>
-        </w:rPr>
-      </w:pPr>
-      <w:r>
-        <w:rPr>
-          <w:smallCaps/>
-          <w:color w:val="000000"/>
-        </w:rPr>
-        <w:t>20</w:t>
-      </w:r>
-      <w:r>
-        <w:rPr>
-          <w:smallCaps/>
-        </w:rPr>
-        <w:t>22</w:t>
-      </w:r>
-      <w:r>
-        <w:br w:type="page"/>
-      </w:r>
-      <w:r>
-        <w:rPr>
-          <w:smallCaps/>
-          <w:color w:val="000000"/>
-        </w:rPr>
-        <w:lastRenderedPageBreak/>
-        <w:t>nome do(A) aluno(A)</w:t>
-      </w:r>
-    </w:p>
-    <w:p>
-      <w:pPr>
-        <w:pBdr>
-          <w:top w:val="nil"/>
-          <w:left w:val="nil"/>
-          <w:bottom w:val="nil"/>
-          <w:right w:val="nil"/>
-          <w:between w:val="nil"/>
-        </w:pBdr>
-        <w:ind w:firstLine="0"/>
-        <w:rPr>
-          <w:smallCaps/>
-        </w:rPr>
-      </w:pPr>
-    </w:p>
-    <w:p>
-      <w:pPr>
-        <w:pBdr>
-          <w:top w:val="nil"/>
-          <w:left w:val="nil"/>
-          <w:bottom w:val="nil"/>
-          <w:right w:val="nil"/>
-          <w:between w:val="nil"/>
-        </w:pBdr>
-        <w:ind w:firstLine="0"/>
-        <w:rPr>
-          <w:smallCaps/>
-        </w:rPr>
-      </w:pPr>
-      <w:r>
-        <w:rPr>
-          <w:smallCaps/>
-        </w:rPr>
-        <w:t>Matheus Gomes</w:t>
-      </w:r>
-    </w:p>
-    <w:p>
-      <w:pPr>
-        <w:pBdr>
-          <w:top w:val="nil"/>
-          <w:left w:val="nil"/>
-          <w:bottom w:val="nil"/>
-          <w:right w:val="nil"/>
-          <w:between w:val="nil"/>
-        </w:pBdr>
-        <w:ind w:firstLine="0"/>
-        <w:rPr>
-          <w:smallCaps/>
-        </w:rPr>
-      </w:pPr>
-      <w:r>
-        <w:rPr>
-          <w:smallCaps/>
-        </w:rPr>
-        <w:t>Jhony M</w:t>
-      </w:r>
-      <w:r>
-        <w:rPr>
-          <w:smallCaps/>
-        </w:rPr>
-        <w:t xml:space="preserve">arcelo da </w:t>
-      </w:r>
-      <w:r>
-        <w:rPr>
-          <w:smallCaps/>
-        </w:rPr>
-        <w:t>Luz</w:t>
-      </w:r>
-    </w:p>
-    <w:p>
-      <w:pPr>
-        <w:pBdr>
-          <w:top w:val="nil"/>
-          <w:left w:val="nil"/>
-          <w:bottom w:val="nil"/>
-          <w:right w:val="nil"/>
-          <w:between w:val="nil"/>
-        </w:pBdr>
-        <w:ind w:firstLine="0"/>
-        <w:rPr>
-          <w:smallCaps/>
-        </w:rPr>
-      </w:pPr>
-    </w:p>
-    <w:p>
-      <w:pPr>
-        <w:pBdr>
-          <w:top w:val="nil"/>
-          <w:left w:val="nil"/>
-          <w:bottom w:val="nil"/>
-          <w:right w:val="nil"/>
-          <w:between w:val="nil"/>
-        </w:pBdr>
-        <w:ind w:firstLine="0"/>
-        <w:rPr>
-          <w:smallCaps/>
-          <w:color w:val="000000"/>
-        </w:rPr>
-      </w:pPr>
-    </w:p>
-    <w:p>
-      <w:pPr>
-        <w:pBdr>
-          <w:top w:val="nil"/>
-          <w:left w:val="nil"/>
-          <w:bottom w:val="nil"/>
-          <w:right w:val="nil"/>
-          <w:between w:val="nil"/>
-        </w:pBdr>
-        <w:ind w:firstLine="0"/>
-        <w:rPr>
-          <w:smallCaps/>
-          <w:color w:val="000000"/>
-        </w:rPr>
-      </w:pPr>
-    </w:p>
-    <w:p>
-      <w:pPr>
-        <w:pBdr>
-          <w:top w:val="nil"/>
-          <w:left w:val="nil"/>
-          <w:bottom w:val="nil"/>
-          <w:right w:val="nil"/>
-          <w:between w:val="nil"/>
-        </w:pBdr>
-        <w:ind w:firstLine="0"/>
-        <w:rPr>
-          <w:smallCaps/>
-          <w:color w:val="000000"/>
-        </w:rPr>
-      </w:pPr>
-    </w:p>
-    <w:p>
-      <w:pPr>
-        <w:pBdr>
-          <w:top w:val="nil"/>
-          <w:left w:val="nil"/>
-          <w:bottom w:val="nil"/>
-          <w:right w:val="nil"/>
-          <w:between w:val="nil"/>
-        </w:pBdr>
-        <w:ind w:firstLine="0"/>
-        <w:rPr>
-          <w:smallCaps/>
-          <w:color w:val="000000"/>
-        </w:rPr>
-      </w:pPr>
-    </w:p>
-    <w:p>
-      <w:pPr>
-        <w:pBdr>
-          <w:top w:val="nil"/>
-          <w:left w:val="nil"/>
-          <w:bottom w:val="nil"/>
-          <w:right w:val="nil"/>
-          <w:between w:val="nil"/>
-        </w:pBdr>
-        <w:ind w:firstLine="0"/>
-        <w:rPr>
-          <w:smallCaps/>
-          <w:color w:val="000000"/>
-        </w:rPr>
-      </w:pPr>
-    </w:p>
-    <w:p>
-      <w:pPr>
-        <w:pBdr>
-          <w:top w:val="nil"/>
-          <w:left w:val="nil"/>
-          <w:bottom w:val="nil"/>
-          <w:right w:val="nil"/>
-          <w:between w:val="nil"/>
-        </w:pBdr>
-        <w:ind w:firstLine="0"/>
-        <w:rPr>
-          <w:smallCaps/>
-          <w:color w:val="000000"/>
-        </w:rPr>
-      </w:pPr>
-    </w:p>
-    <w:p>
-      <w:pPr>
-        <w:pBdr>
-          <w:top w:val="nil"/>
-          <w:left w:val="nil"/>
-          <w:bottom w:val="nil"/>
-          <w:right w:val="nil"/>
-          <w:between w:val="nil"/>
-        </w:pBdr>
-        <w:ind w:firstLine="0"/>
-        <w:rPr>
-          <w:smallCaps/>
-          <w:color w:val="000000"/>
-        </w:rPr>
-      </w:pPr>
-    </w:p>
-    <w:p>
-      <w:pPr>
-        <w:pBdr>
-          <w:top w:val="nil"/>
-          <w:left w:val="nil"/>
-          <w:bottom w:val="nil"/>
-          <w:right w:val="nil"/>
-          <w:between w:val="nil"/>
-        </w:pBdr>
-        <w:ind w:firstLine="0"/>
-        <w:rPr>
-          <w:smallCaps/>
-          <w:color w:val="000000"/>
-        </w:rPr>
-      </w:pPr>
-    </w:p>
-    <w:p>
-      <w:pPr>
-        <w:pBdr>
-          <w:top w:val="nil"/>
-          <w:left w:val="nil"/>
-          <w:bottom w:val="nil"/>
-          <w:right w:val="nil"/>
-          <w:between w:val="nil"/>
-        </w:pBdr>
-        <w:ind w:firstLine="0"/>
-        <w:rPr>
-          <w:smallCaps/>
-          <w:color w:val="000000"/>
-        </w:rPr>
-      </w:pPr>
-    </w:p>
-    <w:p>
-      <w:pPr>
-        <w:pBdr>
-          <w:top w:val="nil"/>
-          <w:left w:val="nil"/>
-          <w:bottom w:val="nil"/>
-          <w:right w:val="nil"/>
-          <w:between w:val="nil"/>
-        </w:pBdr>
-        <w:ind w:firstLine="0"/>
-        <w:rPr>
-          <w:smallCaps/>
-          <w:color w:val="000000"/>
-        </w:rPr>
-      </w:pPr>
-    </w:p>
-    <w:p>
-      <w:pPr>
-        <w:pBdr>
-          <w:top w:val="nil"/>
-          <w:left w:val="nil"/>
-          <w:bottom w:val="nil"/>
-          <w:right w:val="nil"/>
-          <w:between w:val="nil"/>
-        </w:pBdr>
-        <w:ind w:firstLine="0"/>
-        <w:rPr>
-          <w:smallCaps/>
-          <w:color w:val="000000"/>
-        </w:rPr>
-      </w:pPr>
-      <w:bookmarkStart w:id="2" w:name="_1fob9te" w:colFirst="0" w:colLast="0"/>
-      <w:bookmarkEnd w:id="2"/>
-    </w:p>
-    <w:p>
-      <w:pPr>
-        <w:pBdr>
-          <w:top w:val="nil"/>
-          <w:left w:val="nil"/>
-          <w:bottom w:val="nil"/>
-          <w:right w:val="nil"/>
-          <w:between w:val="nil"/>
-        </w:pBdr>
-        <w:ind w:firstLine="0"/>
-        <w:rPr>
-          <w:smallCaps/>
-          <w:color w:val="000000"/>
-        </w:rPr>
-      </w:pPr>
-      <w:r>
-        <w:rPr>
-          <w:smallCaps/>
-          <w:color w:val="000000"/>
-        </w:rPr>
-        <w:t>T</w:t>
-      </w:r>
-      <w:r>
-        <w:rPr>
-          <w:smallCaps/>
-          <w:color w:val="000000"/>
-        </w:rPr>
-        <w:t>ÍTULO DO</w:t>
-      </w:r>
-      <w:r>
-        <w:rPr>
-          <w:smallCaps/>
-          <w:color w:val="000000"/>
-        </w:rPr>
-        <w:t xml:space="preserve"> TRABALHO: </w:t>
-      </w:r>
+      </w:pPr>
       <w:r>
         <w:rPr>
           <w:smallCaps/>
@@ -1078,8 +711,49 @@
           <w:sz w:val="20"/>
           <w:szCs w:val="20"/>
         </w:rPr>
-        <w:t>Tese/Dissertação/Monografia/TCC apresentada ao curso de Pós-Graduação em Desenvolvimento de sistemas, Setor de Tecnologia, Senai Dr Celso Charuri, como requisito parcial à obtenção do título de Técnico em Desenvolvimento de sistemas .</w:t>
-      </w:r>
+        <w:t xml:space="preserve">Tese/Dissertação/Monografia/TCC apresentada ao curso de Pós-Graduação em Desenvolvimento de sistemas, Setor de Tecnologia, Senai </w:t>
+      </w:r>
+      <w:proofErr w:type="spellStart"/>
+      <w:r>
+        <w:rPr>
+          <w:sz w:val="20"/>
+          <w:szCs w:val="20"/>
+        </w:rPr>
+        <w:t>Dr</w:t>
+      </w:r>
+      <w:proofErr w:type="spellEnd"/>
+      <w:r>
+        <w:rPr>
+          <w:sz w:val="20"/>
+          <w:szCs w:val="20"/>
+        </w:rPr>
+        <w:t xml:space="preserve"> Celso </w:t>
+      </w:r>
+      <w:proofErr w:type="spellStart"/>
+      <w:r>
+        <w:rPr>
+          <w:sz w:val="20"/>
+          <w:szCs w:val="20"/>
+        </w:rPr>
+        <w:t>Charuri</w:t>
+      </w:r>
+      <w:proofErr w:type="spellEnd"/>
+      <w:r>
+        <w:rPr>
+          <w:sz w:val="20"/>
+          <w:szCs w:val="20"/>
+        </w:rPr>
+        <w:t xml:space="preserve">, como requisito parcial à obtenção do título de Técnico em Desenvolvimento de </w:t>
+      </w:r>
+      <w:proofErr w:type="gramStart"/>
+      <w:r>
+        <w:rPr>
+          <w:sz w:val="20"/>
+          <w:szCs w:val="20"/>
+        </w:rPr>
+        <w:t>sistemas .</w:t>
+      </w:r>
+      <w:proofErr w:type="gramEnd"/>
     </w:p>
     <w:p>
       <w:pPr>
@@ -1142,12 +816,37 @@
           <w:szCs w:val="20"/>
         </w:rPr>
       </w:pPr>
+      <w:proofErr w:type="spellStart"/>
       <w:r>
         <w:rPr>
           <w:sz w:val="20"/>
           <w:szCs w:val="20"/>
         </w:rPr>
-        <w:t>Coorientador: Prof. Edjalma Ferreira</w:t>
+        <w:t>Coorientador</w:t>
+      </w:r>
+      <w:proofErr w:type="spellEnd"/>
+      <w:r>
+        <w:rPr>
+          <w:sz w:val="20"/>
+          <w:szCs w:val="20"/>
+        </w:rPr>
+        <w:t xml:space="preserve">: Prof. </w:t>
+      </w:r>
+      <w:proofErr w:type="spellStart"/>
+      <w:r>
+        <w:rPr>
+          <w:sz w:val="20"/>
+          <w:szCs w:val="20"/>
+        </w:rPr>
+        <w:t>Edjalma</w:t>
+      </w:r>
+      <w:proofErr w:type="spellEnd"/>
+      <w:r>
+        <w:rPr>
+          <w:sz w:val="20"/>
+          <w:szCs w:val="20"/>
+        </w:rPr>
+        <w:t xml:space="preserve"> Ferreira</w:t>
       </w:r>
     </w:p>
     <w:p>
@@ -1251,8 +950,248 @@
           <w:color w:val="000000"/>
         </w:rPr>
       </w:pPr>
-      <w:bookmarkStart w:id="3" w:name="_3znysh7" w:colFirst="0" w:colLast="0"/>
-      <w:bookmarkEnd w:id="3"/>
+      <w:bookmarkStart w:id="2" w:name="_3znysh7" w:colFirst="0" w:colLast="0"/>
+      <w:bookmarkEnd w:id="2"/>
+    </w:p>
+    <w:p>
+      <w:pPr>
+        <w:pBdr>
+          <w:top w:val="nil"/>
+          <w:left w:val="nil"/>
+          <w:bottom w:val="nil"/>
+          <w:right w:val="nil"/>
+          <w:between w:val="nil"/>
+        </w:pBdr>
+        <w:ind w:firstLine="0"/>
+        <w:rPr>
+          <w:smallCaps/>
+          <w:color w:val="000000"/>
+        </w:rPr>
+      </w:pPr>
+    </w:p>
+    <w:p>
+      <w:pPr>
+        <w:pBdr>
+          <w:top w:val="nil"/>
+          <w:left w:val="nil"/>
+          <w:bottom w:val="nil"/>
+          <w:right w:val="nil"/>
+          <w:between w:val="nil"/>
+        </w:pBdr>
+        <w:ind w:firstLine="0"/>
+        <w:rPr>
+          <w:smallCaps/>
+          <w:color w:val="000000"/>
+        </w:rPr>
+      </w:pPr>
+    </w:p>
+    <w:p>
+      <w:pPr>
+        <w:pBdr>
+          <w:top w:val="nil"/>
+          <w:left w:val="nil"/>
+          <w:bottom w:val="nil"/>
+          <w:right w:val="nil"/>
+          <w:between w:val="nil"/>
+        </w:pBdr>
+        <w:ind w:firstLine="0"/>
+        <w:rPr>
+          <w:smallCaps/>
+          <w:color w:val="000000"/>
+        </w:rPr>
+      </w:pPr>
+    </w:p>
+    <w:p>
+      <w:pPr>
+        <w:pBdr>
+          <w:top w:val="nil"/>
+          <w:left w:val="nil"/>
+          <w:bottom w:val="nil"/>
+          <w:right w:val="nil"/>
+          <w:between w:val="nil"/>
+        </w:pBdr>
+        <w:ind w:firstLine="0"/>
+        <w:rPr>
+          <w:smallCaps/>
+          <w:color w:val="000000"/>
+        </w:rPr>
+      </w:pPr>
+    </w:p>
+    <w:p>
+      <w:pPr>
+        <w:pBdr>
+          <w:top w:val="nil"/>
+          <w:left w:val="nil"/>
+          <w:bottom w:val="nil"/>
+          <w:right w:val="nil"/>
+          <w:between w:val="nil"/>
+        </w:pBdr>
+        <w:ind w:firstLine="0"/>
+        <w:rPr>
+          <w:smallCaps/>
+          <w:color w:val="000000"/>
+        </w:rPr>
+      </w:pPr>
+    </w:p>
+    <w:p>
+      <w:pPr>
+        <w:pBdr>
+          <w:top w:val="nil"/>
+          <w:left w:val="nil"/>
+          <w:bottom w:val="nil"/>
+          <w:right w:val="nil"/>
+          <w:between w:val="nil"/>
+        </w:pBdr>
+        <w:ind w:firstLine="0"/>
+        <w:rPr>
+          <w:smallCaps/>
+          <w:color w:val="000000"/>
+        </w:rPr>
+      </w:pPr>
+    </w:p>
+    <w:p>
+      <w:pPr>
+        <w:pBdr>
+          <w:top w:val="nil"/>
+          <w:left w:val="nil"/>
+          <w:bottom w:val="nil"/>
+          <w:right w:val="nil"/>
+          <w:between w:val="nil"/>
+        </w:pBdr>
+        <w:ind w:firstLine="0"/>
+        <w:rPr>
+          <w:smallCaps/>
+          <w:color w:val="000000"/>
+        </w:rPr>
+      </w:pPr>
+    </w:p>
+    <w:p>
+      <w:pPr>
+        <w:pBdr>
+          <w:top w:val="nil"/>
+          <w:left w:val="nil"/>
+          <w:bottom w:val="nil"/>
+          <w:right w:val="nil"/>
+          <w:between w:val="nil"/>
+        </w:pBdr>
+        <w:ind w:firstLine="0"/>
+        <w:rPr>
+          <w:smallCaps/>
+          <w:color w:val="000000"/>
+        </w:rPr>
+      </w:pPr>
+    </w:p>
+    <w:p>
+      <w:pPr>
+        <w:pBdr>
+          <w:top w:val="nil"/>
+          <w:left w:val="nil"/>
+          <w:bottom w:val="nil"/>
+          <w:right w:val="nil"/>
+          <w:between w:val="nil"/>
+        </w:pBdr>
+        <w:ind w:firstLine="0"/>
+        <w:rPr>
+          <w:smallCaps/>
+          <w:color w:val="000000"/>
+        </w:rPr>
+      </w:pPr>
+    </w:p>
+    <w:p>
+      <w:pPr>
+        <w:pBdr>
+          <w:top w:val="nil"/>
+          <w:left w:val="nil"/>
+          <w:bottom w:val="nil"/>
+          <w:right w:val="nil"/>
+          <w:between w:val="nil"/>
+        </w:pBdr>
+        <w:ind w:firstLine="0"/>
+        <w:rPr>
+          <w:smallCaps/>
+          <w:color w:val="000000"/>
+        </w:rPr>
+      </w:pPr>
+    </w:p>
+    <w:p>
+      <w:pPr>
+        <w:pBdr>
+          <w:top w:val="nil"/>
+          <w:left w:val="nil"/>
+          <w:bottom w:val="nil"/>
+          <w:right w:val="nil"/>
+          <w:between w:val="nil"/>
+        </w:pBdr>
+        <w:ind w:firstLine="0"/>
+        <w:rPr>
+          <w:smallCaps/>
+          <w:color w:val="000000"/>
+        </w:rPr>
+      </w:pPr>
+    </w:p>
+    <w:p>
+      <w:pPr>
+        <w:pBdr>
+          <w:top w:val="nil"/>
+          <w:left w:val="nil"/>
+          <w:bottom w:val="nil"/>
+          <w:right w:val="nil"/>
+          <w:between w:val="nil"/>
+        </w:pBdr>
+        <w:ind w:firstLine="0"/>
+        <w:rPr>
+          <w:smallCaps/>
+          <w:color w:val="000000"/>
+        </w:rPr>
+      </w:pPr>
+    </w:p>
+    <w:p>
+      <w:pPr>
+        <w:pBdr>
+          <w:top w:val="nil"/>
+          <w:left w:val="nil"/>
+          <w:bottom w:val="nil"/>
+          <w:right w:val="nil"/>
+          <w:between w:val="nil"/>
+        </w:pBdr>
+        <w:ind w:firstLine="0"/>
+        <w:rPr>
+          <w:smallCaps/>
+          <w:color w:val="000000"/>
+        </w:rPr>
+      </w:pPr>
+    </w:p>
+    <w:p>
+      <w:pPr>
+        <w:pBdr>
+          <w:top w:val="nil"/>
+          <w:left w:val="nil"/>
+          <w:bottom w:val="nil"/>
+          <w:right w:val="nil"/>
+          <w:between w:val="nil"/>
+        </w:pBdr>
+        <w:ind w:firstLine="0"/>
+        <w:rPr>
+          <w:smallCaps/>
+          <w:color w:val="000000"/>
+        </w:rPr>
+      </w:pPr>
+    </w:p>
+    <w:p>
+      <w:pPr>
+        <w:pBdr>
+          <w:top w:val="nil"/>
+          <w:left w:val="nil"/>
+          <w:bottom w:val="nil"/>
+          <w:right w:val="nil"/>
+          <w:between w:val="nil"/>
+        </w:pBdr>
+        <w:ind w:firstLine="0"/>
+        <w:rPr>
+          <w:smallCaps/>
+          <w:color w:val="000000"/>
+        </w:rPr>
+      </w:pPr>
     </w:p>
     <w:p>
       <w:pPr>
@@ -1370,20 +1309,26 @@
         </w:pBdr>
         <w:ind w:firstLine="0"/>
         <w:rPr>
-          <w:b/>
           <w:smallCaps/>
           <w:color w:val="000000"/>
         </w:rPr>
       </w:pPr>
-      <w:r>
-        <w:rPr>
-          <w:b/>
+    </w:p>
+    <w:p>
+      <w:pPr>
+        <w:pBdr>
+          <w:top w:val="nil"/>
+          <w:left w:val="nil"/>
+          <w:bottom w:val="nil"/>
+          <w:right w:val="nil"/>
+          <w:between w:val="nil"/>
+        </w:pBdr>
+        <w:ind w:firstLine="0"/>
+        <w:rPr>
           <w:smallCaps/>
           <w:color w:val="000000"/>
         </w:rPr>
-        <w:lastRenderedPageBreak/>
-        <w:t>TERMO DE APROVAÇÃO</w:t>
-      </w:r>
+      </w:pPr>
     </w:p>
     <w:p>
       <w:pPr>
@@ -1419,9 +1364,8 @@
       <w:r>
         <w:rPr>
           <w:smallCaps/>
-          <w:color w:val="000000"/>
-        </w:rPr>
-        <w:t>nome do(A) aluno(A)</w:t>
+        </w:rPr>
+        <w:t>SITE DE DELIVERY</w:t>
       </w:r>
     </w:p>
     <w:p>
@@ -1481,82 +1425,20 @@
           <w:right w:val="nil"/>
           <w:between w:val="nil"/>
         </w:pBdr>
-        <w:ind w:firstLine="0"/>
-        <w:rPr>
-          <w:smallCaps/>
-          <w:color w:val="000000"/>
-        </w:rPr>
-      </w:pPr>
-      <w:r>
-        <w:rPr>
-          <w:smallCaps/>
-          <w:color w:val="000000"/>
-        </w:rPr>
-        <w:t>TÍTULO DO TRABALHO</w:t>
-      </w:r>
-    </w:p>
-    <w:p>
-      <w:pPr>
-        <w:pBdr>
-          <w:top w:val="nil"/>
-          <w:left w:val="nil"/>
-          <w:bottom w:val="nil"/>
-          <w:right w:val="nil"/>
-          <w:between w:val="nil"/>
-        </w:pBdr>
-        <w:ind w:firstLine="0"/>
-        <w:rPr>
-          <w:smallCaps/>
-          <w:color w:val="000000"/>
-        </w:rPr>
-      </w:pPr>
-    </w:p>
-    <w:p>
-      <w:pPr>
-        <w:pBdr>
-          <w:top w:val="nil"/>
-          <w:left w:val="nil"/>
-          <w:bottom w:val="nil"/>
-          <w:right w:val="nil"/>
-          <w:between w:val="nil"/>
-        </w:pBdr>
-        <w:ind w:firstLine="0"/>
-        <w:rPr>
-          <w:smallCaps/>
-          <w:color w:val="000000"/>
-        </w:rPr>
-      </w:pPr>
-    </w:p>
-    <w:p>
-      <w:pPr>
-        <w:pBdr>
-          <w:top w:val="nil"/>
-          <w:left w:val="nil"/>
-          <w:bottom w:val="nil"/>
-          <w:right w:val="nil"/>
-          <w:between w:val="nil"/>
-        </w:pBdr>
-        <w:ind w:firstLine="0"/>
-        <w:rPr>
-          <w:smallCaps/>
-          <w:color w:val="000000"/>
-        </w:rPr>
-      </w:pPr>
-    </w:p>
-    <w:p>
-      <w:pPr>
-        <w:pBdr>
-          <w:top w:val="nil"/>
-          <w:left w:val="nil"/>
-          <w:bottom w:val="nil"/>
-          <w:right w:val="nil"/>
-          <w:between w:val="nil"/>
-        </w:pBdr>
         <w:ind w:firstLine="851"/>
         <w:jc w:val="both"/>
       </w:pPr>
       <w:r>
-        <w:t xml:space="preserve">TCC apresentada ao curso de Técnico em Desenvolvimento de Sistemas, Setor de Tecnologia, Senai Dr. Celso Charuri, como requisito parcial à obtenção do título de Técnico em Desenvolvimento de Sistemas. </w:t>
+        <w:t>Projeto Final</w:t>
+      </w:r>
+      <w:r>
+        <w:t xml:space="preserve"> apresentad</w:t>
+      </w:r>
+      <w:r>
+        <w:t>o</w:t>
+      </w:r>
+      <w:r>
+        <w:t xml:space="preserve"> ao curso de Técnico em Desenvolvimento de Sistemas, Setor de Tecnologia, Senai Dr. Celso Charuri, como requisito parcial à obtenção do título de Técnico em Desenvolvimento de Sistemas. </w:t>
       </w:r>
     </w:p>
     <w:p>
@@ -1822,8 +1704,8 @@
         <w:ind w:firstLine="851"/>
         <w:jc w:val="both"/>
       </w:pPr>
-      <w:bookmarkStart w:id="4" w:name="_tyjcwt" w:colFirst="0" w:colLast="0"/>
-      <w:bookmarkEnd w:id="4"/>
+      <w:bookmarkStart w:id="3" w:name="_tyjcwt" w:colFirst="0" w:colLast="0"/>
+      <w:bookmarkEnd w:id="3"/>
       <w:r>
         <w:t>Curitiba, 21 de setembro de 2022.</w:t>
       </w:r>
@@ -2247,26 +2129,19 @@
         </w:rPr>
       </w:pPr>
     </w:p>
+    <w:p/>
+    <w:p/>
+    <w:p/>
+    <w:p/>
+    <w:p/>
+    <w:p/>
+    <w:p/>
+    <w:p/>
+    <w:p/>
     <w:p>
       <w:r>
         <w:t>Projeto dedicado para evoluir em programação</w:t>
       </w:r>
-    </w:p>
-    <w:p>
-      <w:pPr>
-        <w:pBdr>
-          <w:top w:val="nil"/>
-          <w:left w:val="nil"/>
-          <w:bottom w:val="nil"/>
-          <w:right w:val="nil"/>
-          <w:between w:val="nil"/>
-        </w:pBdr>
-        <w:ind w:firstLine="851"/>
-        <w:jc w:val="both"/>
-        <w:rPr>
-          <w:color w:val="000000"/>
-        </w:rPr>
-      </w:pPr>
     </w:p>
     <w:p>
       <w:pPr>
@@ -2284,8 +2159,8 @@
           <w:color w:val="000000"/>
         </w:rPr>
       </w:pPr>
-      <w:bookmarkStart w:id="5" w:name="_3dy6vkm" w:colFirst="0" w:colLast="0"/>
-      <w:bookmarkEnd w:id="5"/>
+      <w:bookmarkStart w:id="4" w:name="_3dy6vkm" w:colFirst="0" w:colLast="0"/>
+      <w:bookmarkEnd w:id="4"/>
       <w:r>
         <w:br w:type="page"/>
       </w:r>
@@ -2896,8 +2771,8 @@
           <w:color w:val="000000"/>
         </w:rPr>
       </w:pPr>
-      <w:bookmarkStart w:id="6" w:name="_1t3h5sf" w:colFirst="0" w:colLast="0"/>
-      <w:bookmarkEnd w:id="6"/>
+      <w:bookmarkStart w:id="5" w:name="_1t3h5sf" w:colFirst="0" w:colLast="0"/>
+      <w:bookmarkEnd w:id="5"/>
       <w:r>
         <w:br w:type="page"/>
       </w:r>
@@ -2940,8 +2815,8 @@
         <w:ind w:firstLine="720"/>
         <w:jc w:val="both"/>
       </w:pPr>
-      <w:bookmarkStart w:id="7" w:name="_4d34og8" w:colFirst="0" w:colLast="0"/>
-      <w:bookmarkEnd w:id="7"/>
+      <w:bookmarkStart w:id="6" w:name="_4d34og8" w:colFirst="0" w:colLast="0"/>
+      <w:bookmarkEnd w:id="6"/>
       <w:r>
         <w:t xml:space="preserve">Somos muito mais que um food delivery: somos </w:t>
       </w:r>
@@ -3138,8 +3013,8 @@
           <w:color w:val="000000"/>
         </w:rPr>
       </w:pPr>
-      <w:bookmarkStart w:id="8" w:name="_2s8eyo1" w:colFirst="0" w:colLast="0"/>
-      <w:bookmarkEnd w:id="8"/>
+      <w:bookmarkStart w:id="7" w:name="_2s8eyo1" w:colFirst="0" w:colLast="0"/>
+      <w:bookmarkEnd w:id="7"/>
       <w:r>
         <w:br w:type="page"/>
       </w:r>
@@ -3171,6 +3046,46 @@
     </w:p>
     <w:p>
       <w:pPr>
+        <w:shd w:val="clear" w:color="auto" w:fill="F8F9FA"/>
+        <w:tabs>
+          <w:tab w:val="left" w:pos="916"/>
+          <w:tab w:val="left" w:pos="1832"/>
+          <w:tab w:val="left" w:pos="2748"/>
+          <w:tab w:val="left" w:pos="3664"/>
+          <w:tab w:val="left" w:pos="4580"/>
+          <w:tab w:val="left" w:pos="5496"/>
+          <w:tab w:val="left" w:pos="6412"/>
+          <w:tab w:val="left" w:pos="7328"/>
+          <w:tab w:val="left" w:pos="8244"/>
+          <w:tab w:val="left" w:pos="9160"/>
+          <w:tab w:val="left" w:pos="10076"/>
+          <w:tab w:val="left" w:pos="10992"/>
+          <w:tab w:val="left" w:pos="11908"/>
+          <w:tab w:val="left" w:pos="12824"/>
+          <w:tab w:val="left" w:pos="13740"/>
+          <w:tab w:val="left" w:pos="14656"/>
+        </w:tabs>
+        <w:spacing w:line="540" w:lineRule="atLeast"/>
+        <w:ind w:firstLine="0"/>
+        <w:jc w:val="left"/>
+        <w:rPr>
+          <w:rFonts w:eastAsia="Times New Roman"/>
+          <w:color w:val="202124"/>
+        </w:rPr>
+      </w:pPr>
+      <w:bookmarkStart w:id="8" w:name="_17dp8vu" w:colFirst="0" w:colLast="0"/>
+      <w:bookmarkEnd w:id="8"/>
+      <w:r>
+        <w:rPr>
+          <w:rFonts w:eastAsia="Times New Roman"/>
+          <w:color w:val="202124"/>
+          <w:lang w:val="en"/>
+        </w:rPr>
+        <w:t>A shopping site for the user to be able to favorite and make purchases with a registration form, a login, purchase and payment screen.</w:t>
+      </w:r>
+    </w:p>
+    <w:p>
+      <w:pPr>
         <w:pBdr>
           <w:top w:val="nil"/>
           <w:left w:val="nil"/>
@@ -3181,12 +3096,10 @@
         <w:spacing w:line="240" w:lineRule="auto"/>
         <w:ind w:firstLine="851"/>
         <w:jc w:val="both"/>
-      </w:pPr>
-      <w:bookmarkStart w:id="9" w:name="_17dp8vu" w:colFirst="0" w:colLast="0"/>
-      <w:bookmarkEnd w:id="9"/>
-      <w:r>
-        <w:t>Um site de compras para o usuário conseguir favoritar e realizar compras com um formulário de cadastro, uma tela de login, de compra e de pagamento.</w:t>
-      </w:r>
+        <w:rPr>
+          <w:color w:val="000000"/>
+        </w:rPr>
+      </w:pPr>
     </w:p>
     <w:p>
       <w:pPr>
@@ -3238,8 +3151,8 @@
           <w:color w:val="000000"/>
         </w:rPr>
       </w:pPr>
-      <w:bookmarkStart w:id="10" w:name="_3rdcrjn" w:colFirst="0" w:colLast="0"/>
-      <w:bookmarkEnd w:id="10"/>
+      <w:bookmarkStart w:id="9" w:name="_3rdcrjn" w:colFirst="0" w:colLast="0"/>
+      <w:bookmarkEnd w:id="9"/>
       <w:r>
         <w:br w:type="page"/>
       </w:r>
@@ -3510,8 +3423,8 @@
           <w:color w:val="000000"/>
         </w:rPr>
       </w:pPr>
-      <w:bookmarkStart w:id="11" w:name="_35nkun2" w:colFirst="0" w:colLast="0"/>
-      <w:bookmarkEnd w:id="11"/>
+      <w:bookmarkStart w:id="10" w:name="_35nkun2" w:colFirst="0" w:colLast="0"/>
+      <w:bookmarkEnd w:id="10"/>
       <w:r>
         <w:br w:type="page"/>
       </w:r>
@@ -3532,77 +3445,6 @@
           <w:color w:val="000000"/>
         </w:rPr>
       </w:pPr>
-    </w:p>
-    <w:p>
-      <w:pPr>
-        <w:pBdr>
-          <w:top w:val="nil"/>
-          <w:left w:val="nil"/>
-          <w:bottom w:val="nil"/>
-          <w:right w:val="nil"/>
-          <w:between w:val="nil"/>
-        </w:pBdr>
-        <w:ind w:firstLine="0"/>
-        <w:rPr>
-          <w:b/>
-          <w:smallCaps/>
-          <w:color w:val="000000"/>
-        </w:rPr>
-      </w:pPr>
-    </w:p>
-    <w:p>
-      <w:pPr>
-        <w:pBdr>
-          <w:top w:val="nil"/>
-          <w:left w:val="nil"/>
-          <w:bottom w:val="nil"/>
-          <w:right w:val="nil"/>
-          <w:between w:val="nil"/>
-        </w:pBdr>
-        <w:ind w:firstLine="0"/>
-        <w:rPr>
-          <w:b/>
-          <w:smallCaps/>
-          <w:color w:val="000000"/>
-        </w:rPr>
-      </w:pPr>
-    </w:p>
-    <w:p>
-      <w:pPr>
-        <w:pBdr>
-          <w:top w:val="nil"/>
-          <w:left w:val="nil"/>
-          <w:bottom w:val="nil"/>
-          <w:right w:val="nil"/>
-          <w:between w:val="nil"/>
-        </w:pBdr>
-        <w:ind w:firstLine="0"/>
-        <w:rPr>
-          <w:b/>
-          <w:smallCaps/>
-          <w:color w:val="000000"/>
-        </w:rPr>
-      </w:pPr>
-    </w:p>
-    <w:p>
-      <w:pPr>
-        <w:pBdr>
-          <w:top w:val="nil"/>
-          <w:left w:val="nil"/>
-          <w:bottom w:val="nil"/>
-          <w:right w:val="nil"/>
-          <w:between w:val="nil"/>
-        </w:pBdr>
-        <w:ind w:firstLine="0"/>
-        <w:rPr>
-          <w:b/>
-          <w:smallCaps/>
-          <w:color w:val="000000"/>
-        </w:rPr>
-      </w:pPr>
-      <w:r>
-        <w:br w:type="page"/>
-      </w:r>
       <w:r>
         <w:rPr>
           <w:b/>
@@ -5191,7 +5033,7 @@
           <w:smallCaps w:val="0"/>
         </w:rPr>
       </w:pPr>
-      <w:bookmarkStart w:id="12" w:name="_Toc118744729"/>
+      <w:bookmarkStart w:id="11" w:name="_Toc118744729"/>
       <w:r>
         <w:rPr>
           <w:b w:val="0"/>
@@ -5200,7 +5042,7 @@
         <w:lastRenderedPageBreak/>
         <w:t>INTRODUÇÃO</w:t>
       </w:r>
-      <w:bookmarkEnd w:id="12"/>
+      <w:bookmarkEnd w:id="11"/>
     </w:p>
     <w:p>
       <w:pPr>
@@ -5256,14 +5098,14 @@
           <w:color w:val="000000"/>
         </w:rPr>
       </w:pPr>
-      <w:bookmarkStart w:id="13" w:name="_Toc118744730"/>
+      <w:bookmarkStart w:id="12" w:name="_Toc118744730"/>
       <w:r>
         <w:rPr>
           <w:color w:val="000000"/>
         </w:rPr>
         <w:t>EMBASAMENTO TEÓRICO DO OBJETO DE PESQUISA</w:t>
       </w:r>
-      <w:bookmarkEnd w:id="13"/>
+      <w:bookmarkEnd w:id="12"/>
     </w:p>
     <w:p>
       <w:pPr>
@@ -5294,11 +5136,11 @@
           <w:color w:val="000000"/>
         </w:rPr>
       </w:pPr>
-      <w:bookmarkStart w:id="14" w:name="_Toc118744731"/>
+      <w:bookmarkStart w:id="13" w:name="_Toc118744731"/>
       <w:r>
         <w:t>JUSTIFICATIVA</w:t>
       </w:r>
-      <w:bookmarkEnd w:id="14"/>
+      <w:bookmarkEnd w:id="13"/>
       <w:r>
         <w:t xml:space="preserve"> </w:t>
       </w:r>
@@ -5350,14 +5192,14 @@
         </w:numPr>
         <w:jc w:val="both"/>
       </w:pPr>
-      <w:bookmarkStart w:id="15" w:name="_Toc118744732"/>
+      <w:bookmarkStart w:id="14" w:name="_Toc118744732"/>
       <w:r>
         <w:rPr>
           <w:smallCaps w:val="0"/>
         </w:rPr>
         <w:t>OBJETIVOS</w:t>
       </w:r>
-      <w:bookmarkEnd w:id="15"/>
+      <w:bookmarkEnd w:id="14"/>
     </w:p>
     <w:p>
       <w:pPr>
@@ -5439,37 +5281,43 @@
           <w:numId w:val="4"/>
         </w:numPr>
       </w:pPr>
-      <w:bookmarkStart w:id="16" w:name="_Toc118744733"/>
+      <w:bookmarkStart w:id="15" w:name="_Toc118744733"/>
       <w:r>
         <w:t>OBJETIVO GERAL</w:t>
       </w:r>
+      <w:bookmarkEnd w:id="15"/>
+      <w:r>
+        <w:t xml:space="preserve"> </w:t>
+      </w:r>
+    </w:p>
+    <w:p>
+      <w:pPr>
+        <w:pBdr>
+          <w:top w:val="nil"/>
+          <w:left w:val="nil"/>
+          <w:bottom w:val="nil"/>
+          <w:right w:val="nil"/>
+          <w:between w:val="nil"/>
+        </w:pBdr>
+        <w:ind w:left="720" w:firstLine="0"/>
+        <w:jc w:val="both"/>
+        <w:rPr>
+          <w:color w:val="000000"/>
+        </w:rPr>
+      </w:pPr>
+      <w:bookmarkStart w:id="16" w:name="_3j2qqm3" w:colFirst="0" w:colLast="0"/>
       <w:bookmarkEnd w:id="16"/>
       <w:r>
-        <w:t xml:space="preserve"> </w:t>
-      </w:r>
-    </w:p>
-    <w:p>
-      <w:pPr>
-        <w:pBdr>
-          <w:top w:val="nil"/>
-          <w:left w:val="nil"/>
-          <w:bottom w:val="nil"/>
-          <w:right w:val="nil"/>
-          <w:between w:val="nil"/>
-        </w:pBdr>
-        <w:ind w:left="720" w:firstLine="0"/>
-        <w:jc w:val="both"/>
-        <w:rPr>
-          <w:color w:val="000000"/>
-        </w:rPr>
-      </w:pPr>
-      <w:bookmarkStart w:id="17" w:name="_3j2qqm3" w:colFirst="0" w:colLast="0"/>
-      <w:bookmarkEnd w:id="17"/>
-      <w:r>
-        <w:rPr>
-          <w:color w:val="000000"/>
-        </w:rPr>
-        <w:t>Objetivo geral é fazer um formulário de cadastro, uma tela de login, de compra e de pagamento.</w:t>
+        <w:rPr>
+          <w:color w:val="000000"/>
+        </w:rPr>
+        <w:t xml:space="preserve">Objetivo geral </w:t>
+      </w:r>
+      <w:r>
+        <w:rPr>
+          <w:color w:val="000000"/>
+        </w:rPr>
+        <w:t>é elaborar um sistema de delivery para aprimorar nossas habilidades que adquirimos através do curso e os conhecimentos por fora.</w:t>
       </w:r>
     </w:p>
     <w:p>
@@ -5496,11 +5344,11 @@
           <w:numId w:val="4"/>
         </w:numPr>
       </w:pPr>
-      <w:bookmarkStart w:id="18" w:name="_Toc118744734"/>
+      <w:bookmarkStart w:id="17" w:name="_Toc118744734"/>
       <w:r>
         <w:t>OBJETIVOS ESPECÍFICOS</w:t>
       </w:r>
-      <w:bookmarkEnd w:id="18"/>
+      <w:bookmarkEnd w:id="17"/>
     </w:p>
     <w:p>
       <w:pPr>
@@ -5537,25 +5385,7 @@
         <w:rPr>
           <w:color w:val="000000"/>
         </w:rPr>
-        <w:t>C</w:t>
-      </w:r>
-      <w:r>
-        <w:rPr>
-          <w:color w:val="000000"/>
-        </w:rPr>
-        <w:t xml:space="preserve">umpre as funcionalidades de </w:t>
-      </w:r>
-      <w:r>
-        <w:rPr>
-          <w:color w:val="000000"/>
-        </w:rPr>
-        <w:t>favoritar</w:t>
-      </w:r>
-      <w:r>
-        <w:rPr>
-          <w:color w:val="000000"/>
-        </w:rPr>
-        <w:t xml:space="preserve"> o item, pesquisar a fruta desejada e adição itens de compra</w:t>
+        <w:t xml:space="preserve">Desenvolver através de layouts sites responsivos e funcionais </w:t>
       </w:r>
     </w:p>
     <w:p>
@@ -5573,6 +5403,12 @@
           <w:color w:val="000000"/>
         </w:rPr>
       </w:pPr>
+      <w:r>
+        <w:rPr>
+          <w:color w:val="000000"/>
+        </w:rPr>
+        <w:t>Para testar nossos conhecimentos.</w:t>
+      </w:r>
     </w:p>
     <w:p>
       <w:pPr>
@@ -5582,11 +5418,11 @@
           <w:numId w:val="4"/>
         </w:numPr>
       </w:pPr>
-      <w:bookmarkStart w:id="19" w:name="_Toc118744735"/>
+      <w:bookmarkStart w:id="18" w:name="_Toc118744735"/>
       <w:r>
         <w:t>METODOLOGIA</w:t>
       </w:r>
-      <w:bookmarkEnd w:id="19"/>
+      <w:bookmarkEnd w:id="18"/>
     </w:p>
     <w:p>
       <w:pPr>
@@ -5678,12 +5514,12 @@
           <w:numId w:val="4"/>
         </w:numPr>
       </w:pPr>
-      <w:bookmarkStart w:id="20" w:name="_Toc118744736"/>
+      <w:bookmarkStart w:id="19" w:name="_Toc118744736"/>
       <w:r>
         <w:lastRenderedPageBreak/>
         <w:t>CRONOGRAMA</w:t>
       </w:r>
-      <w:bookmarkEnd w:id="20"/>
+      <w:bookmarkEnd w:id="19"/>
     </w:p>
     <w:p>
       <w:pPr>
@@ -5706,11 +5542,11 @@
           <w:numId w:val="4"/>
         </w:numPr>
       </w:pPr>
-      <w:bookmarkStart w:id="21" w:name="_Toc118744737"/>
+      <w:bookmarkStart w:id="20" w:name="_Toc118744737"/>
       <w:r>
         <w:t>FERRAMENTAS</w:t>
       </w:r>
-      <w:bookmarkEnd w:id="21"/>
+      <w:bookmarkEnd w:id="20"/>
     </w:p>
     <w:p>
       <w:pPr>
@@ -6464,11 +6300,30 @@
           <w:shd w:val="clear" w:color="auto" w:fill="FFFFFF"/>
         </w:rPr>
       </w:pPr>
-      <w:r>
+    </w:p>
+    <w:p>
+      <w:pPr>
+        <w:keepLines/>
+        <w:pBdr>
+          <w:top w:val="nil"/>
+          <w:left w:val="nil"/>
+          <w:bottom w:val="nil"/>
+          <w:right w:val="nil"/>
+          <w:between w:val="nil"/>
+        </w:pBdr>
+        <w:spacing w:before="360" w:after="480" w:line="240" w:lineRule="auto"/>
+        <w:jc w:val="both"/>
         <w:rPr>
           <w:color w:val="222222"/>
           <w:shd w:val="clear" w:color="auto" w:fill="FFFFFF"/>
         </w:rPr>
+      </w:pPr>
+      <w:r>
+        <w:rPr>
+          <w:color w:val="222222"/>
+          <w:shd w:val="clear" w:color="auto" w:fill="FFFFFF"/>
+        </w:rPr>
+        <w:lastRenderedPageBreak/>
         <w:t>REQUISITO NÃO FUNCIONAL</w:t>
       </w:r>
     </w:p>
@@ -6499,7 +6354,6 @@
           <w:color w:val="222222"/>
           <w:shd w:val="clear" w:color="auto" w:fill="FFFFFF"/>
         </w:rPr>
-        <w:lastRenderedPageBreak/>
         <w:t>Tempo de resposta aceitável</w:t>
       </w:r>
     </w:p>
@@ -6703,7 +6557,8 @@
       <w:tblPr>
         <w:tblStyle w:val="a"/>
         <w:tblW w:w="6771" w:type="dxa"/>
-        <w:tblInd w:w="137" w:type="dxa"/>
+        <w:jc w:val="center"/>
+        <w:tblInd w:w="0" w:type="dxa"/>
         <w:tblBorders>
           <w:top w:val="single" w:sz="4" w:space="0" w:color="000000"/>
           <w:left w:val="single" w:sz="4" w:space="0" w:color="000000"/>
@@ -6721,6 +6576,9 @@
         <w:gridCol w:w="2303"/>
       </w:tblGrid>
       <w:tr>
+        <w:trPr>
+          <w:jc w:val="center"/>
+        </w:trPr>
         <w:tc>
           <w:tcPr>
             <w:tcW w:w="2165" w:type="dxa"/>
@@ -6742,12 +6600,63 @@
                 <w:color w:val="000000"/>
               </w:rPr>
             </w:pPr>
-            <w:r>
+          </w:p>
+          <w:p>
+            <w:pPr>
+              <w:pBdr>
+                <w:top w:val="nil"/>
+                <w:left w:val="nil"/>
+                <w:bottom w:val="nil"/>
+                <w:right w:val="nil"/>
+                <w:between w:val="nil"/>
+              </w:pBdr>
+              <w:spacing w:line="240" w:lineRule="auto"/>
+              <w:ind w:firstLine="0"/>
               <w:rPr>
                 <w:b/>
                 <w:color w:val="000000"/>
               </w:rPr>
-              <w:t>TAREFAS</w:t>
+            </w:pPr>
+          </w:p>
+          <w:p>
+            <w:pPr>
+              <w:pBdr>
+                <w:top w:val="nil"/>
+                <w:left w:val="nil"/>
+                <w:bottom w:val="nil"/>
+                <w:right w:val="nil"/>
+                <w:between w:val="nil"/>
+              </w:pBdr>
+              <w:spacing w:line="240" w:lineRule="auto"/>
+              <w:ind w:firstLine="0"/>
+              <w:rPr>
+                <w:b/>
+                <w:color w:val="000000"/>
+              </w:rPr>
+            </w:pPr>
+          </w:p>
+          <w:p>
+            <w:pPr>
+              <w:pBdr>
+                <w:top w:val="nil"/>
+                <w:left w:val="nil"/>
+                <w:bottom w:val="nil"/>
+                <w:right w:val="nil"/>
+                <w:between w:val="nil"/>
+              </w:pBdr>
+              <w:spacing w:line="240" w:lineRule="auto"/>
+              <w:ind w:firstLine="0"/>
+              <w:rPr>
+                <w:b/>
+                <w:color w:val="000000"/>
+              </w:rPr>
+            </w:pPr>
+            <w:r>
+              <w:rPr>
+                <w:b/>
+                <w:color w:val="000000"/>
+              </w:rPr>
+              <w:t>Caminho de compra</w:t>
             </w:r>
           </w:p>
         </w:tc>
@@ -6803,7 +6712,7 @@
               <w:rPr>
                 <w:color w:val="000000"/>
               </w:rPr>
-              <w:t>Criar os casos de teste</w:t>
+              <w:t>Tela Home</w:t>
             </w:r>
           </w:p>
           <w:p>
@@ -6830,7 +6739,7 @@
               <w:rPr>
                 <w:color w:val="000000"/>
               </w:rPr>
-              <w:t>Detalhar/Refinar os requisitos</w:t>
+              <w:t>Adicionar item desejado</w:t>
             </w:r>
           </w:p>
           <w:p>
@@ -6857,16 +6766,12 @@
               <w:rPr>
                 <w:color w:val="000000"/>
               </w:rPr>
-              <w:t>Projetar a solução</w:t>
+              <w:t>Selecionar um item</w:t>
             </w:r>
           </w:p>
           <w:p>
             <w:pPr>
               <w:pStyle w:val="PargrafodaLista"/>
-              <w:numPr>
-                <w:ilvl w:val="0"/>
-                <w:numId w:val="9"/>
-              </w:numPr>
               <w:pBdr>
                 <w:top w:val="nil"/>
                 <w:left w:val="nil"/>
@@ -6875,31 +6780,12 @@
                 <w:between w:val="nil"/>
               </w:pBdr>
               <w:spacing w:line="240" w:lineRule="auto"/>
+              <w:ind w:firstLine="0"/>
               <w:jc w:val="left"/>
               <w:rPr>
                 <w:color w:val="000000"/>
               </w:rPr>
             </w:pPr>
-            <w:r>
-              <w:rPr>
-                <w:color w:val="000000"/>
-              </w:rPr>
-              <w:t xml:space="preserve">Desenvolver a </w:t>
-            </w:r>
-            <w:r>
-              <w:rPr>
-                <w:color w:val="000000"/>
-                <w:sz w:val="22"/>
-                <w:szCs w:val="22"/>
-              </w:rPr>
-              <w:t>documentação</w:t>
-            </w:r>
-            <w:r>
-              <w:rPr>
-                <w:color w:val="000000"/>
-              </w:rPr>
-              <w:t xml:space="preserve"> do usuário</w:t>
-            </w:r>
           </w:p>
         </w:tc>
         <w:tc>
@@ -6944,7 +6830,6 @@
                 <w:right w:val="nil"/>
                 <w:between w:val="nil"/>
               </w:pBdr>
-              <w:spacing w:line="240" w:lineRule="auto"/>
               <w:jc w:val="left"/>
               <w:rPr>
                 <w:color w:val="000000"/>
@@ -6954,7 +6839,7 @@
               <w:rPr>
                 <w:color w:val="000000"/>
               </w:rPr>
-              <w:t>Detalhar/Refinar os Requisitos</w:t>
+              <w:t>Finalização da compra</w:t>
             </w:r>
           </w:p>
           <w:p>
@@ -6971,7 +6856,7 @@
                 <w:right w:val="nil"/>
                 <w:between w:val="nil"/>
               </w:pBdr>
-              <w:spacing w:line="240" w:lineRule="auto"/>
+              <w:spacing w:line="276" w:lineRule="auto"/>
               <w:jc w:val="left"/>
               <w:rPr>
                 <w:color w:val="000000"/>
@@ -6981,7 +6866,7 @@
               <w:rPr>
                 <w:color w:val="000000"/>
               </w:rPr>
-              <w:t>Realizar Levantamento de Requisitos</w:t>
+              <w:t>Status do pedido</w:t>
             </w:r>
           </w:p>
         </w:tc>
@@ -7003,7 +6888,7 @@
       <w:r>
         <w:br w:type="page"/>
       </w:r>
-      <w:bookmarkStart w:id="22" w:name="_Toc118744738"/>
+      <w:bookmarkStart w:id="21" w:name="_Toc118744738"/>
       <w:r>
         <w:rPr>
           <w:b w:val="0"/>
@@ -7013,7 +6898,7 @@
         <w:lastRenderedPageBreak/>
         <w:t>REVISÃO DE LITERATURA</w:t>
       </w:r>
-      <w:bookmarkEnd w:id="22"/>
+      <w:bookmarkEnd w:id="21"/>
     </w:p>
     <w:p>
       <w:pPr>
@@ -7077,7 +6962,7 @@
           <w:numId w:val="4"/>
         </w:numPr>
       </w:pPr>
-      <w:bookmarkStart w:id="23" w:name="_Toc118744739"/>
+      <w:bookmarkStart w:id="22" w:name="_Toc118744739"/>
       <w:r>
         <w:t xml:space="preserve">TÍTULO </w:t>
       </w:r>
@@ -7087,7 +6972,7 @@
         </w:rPr>
         <w:t>DA SEÇÃO SECUNDÁRIA</w:t>
       </w:r>
-      <w:bookmarkEnd w:id="23"/>
+      <w:bookmarkEnd w:id="22"/>
     </w:p>
     <w:p>
       <w:pPr>
@@ -7193,7 +7078,7 @@
           <w:numId w:val="4"/>
         </w:numPr>
       </w:pPr>
-      <w:bookmarkStart w:id="24" w:name="_Toc118744740"/>
+      <w:bookmarkStart w:id="23" w:name="_Toc118744740"/>
       <w:r>
         <w:t xml:space="preserve">TÍTULO </w:t>
       </w:r>
@@ -7203,41 +7088,41 @@
         </w:rPr>
         <w:t>DA SEÇÃO SECUNDÁRIA</w:t>
       </w:r>
+      <w:bookmarkEnd w:id="23"/>
+    </w:p>
+    <w:p>
+      <w:pPr>
+        <w:pBdr>
+          <w:top w:val="nil"/>
+          <w:left w:val="nil"/>
+          <w:bottom w:val="nil"/>
+          <w:right w:val="nil"/>
+          <w:between w:val="nil"/>
+        </w:pBdr>
+        <w:ind w:firstLine="851"/>
+        <w:jc w:val="both"/>
+        <w:rPr>
+          <w:color w:val="000000"/>
+        </w:rPr>
+      </w:pPr>
+    </w:p>
+    <w:p>
+      <w:pPr>
+        <w:pBdr>
+          <w:top w:val="nil"/>
+          <w:left w:val="nil"/>
+          <w:bottom w:val="nil"/>
+          <w:right w:val="nil"/>
+          <w:between w:val="nil"/>
+        </w:pBdr>
+        <w:ind w:firstLine="851"/>
+        <w:jc w:val="both"/>
+        <w:rPr>
+          <w:color w:val="000000"/>
+        </w:rPr>
+      </w:pPr>
+      <w:bookmarkStart w:id="24" w:name="_2bn6wsx" w:colFirst="0" w:colLast="0"/>
       <w:bookmarkEnd w:id="24"/>
-    </w:p>
-    <w:p>
-      <w:pPr>
-        <w:pBdr>
-          <w:top w:val="nil"/>
-          <w:left w:val="nil"/>
-          <w:bottom w:val="nil"/>
-          <w:right w:val="nil"/>
-          <w:between w:val="nil"/>
-        </w:pBdr>
-        <w:ind w:firstLine="851"/>
-        <w:jc w:val="both"/>
-        <w:rPr>
-          <w:color w:val="000000"/>
-        </w:rPr>
-      </w:pPr>
-    </w:p>
-    <w:p>
-      <w:pPr>
-        <w:pBdr>
-          <w:top w:val="nil"/>
-          <w:left w:val="nil"/>
-          <w:bottom w:val="nil"/>
-          <w:right w:val="nil"/>
-          <w:between w:val="nil"/>
-        </w:pBdr>
-        <w:ind w:firstLine="851"/>
-        <w:jc w:val="both"/>
-        <w:rPr>
-          <w:color w:val="000000"/>
-        </w:rPr>
-      </w:pPr>
-      <w:bookmarkStart w:id="25" w:name="_2bn6wsx" w:colFirst="0" w:colLast="0"/>
-      <w:bookmarkEnd w:id="25"/>
       <w:r>
         <w:rPr>
           <w:color w:val="000000"/>
@@ -7285,8 +7170,8 @@
           <w:szCs w:val="20"/>
         </w:rPr>
       </w:pPr>
-      <w:bookmarkStart w:id="26" w:name="_qsh70q" w:colFirst="0" w:colLast="0"/>
-      <w:bookmarkEnd w:id="26"/>
+      <w:bookmarkStart w:id="25" w:name="_qsh70q" w:colFirst="0" w:colLast="0"/>
+      <w:bookmarkEnd w:id="25"/>
       <w:r>
         <w:rPr>
           <w:color w:val="000000"/>
@@ -7597,22 +7482,22 @@
           <w:color w:val="000000"/>
         </w:rPr>
       </w:pPr>
-      <w:bookmarkStart w:id="27" w:name="_3as4poj" w:colFirst="0" w:colLast="0"/>
+      <w:bookmarkStart w:id="26" w:name="_3as4poj" w:colFirst="0" w:colLast="0"/>
+      <w:bookmarkEnd w:id="26"/>
+      <w:r>
+        <w:rPr>
+          <w:color w:val="000000"/>
+        </w:rPr>
+        <w:t xml:space="preserve">FIGURA 2 – </w:t>
+      </w:r>
+      <w:bookmarkStart w:id="27" w:name="_Hlk118472114"/>
+      <w:r>
+        <w:rPr>
+          <w:color w:val="000000"/>
+        </w:rPr>
+        <w:t>PARTE DOIS DO LAYOUT MOBILE</w:t>
+      </w:r>
       <w:bookmarkEnd w:id="27"/>
-      <w:r>
-        <w:rPr>
-          <w:color w:val="000000"/>
-        </w:rPr>
-        <w:t xml:space="preserve">FIGURA 2 – </w:t>
-      </w:r>
-      <w:bookmarkStart w:id="28" w:name="_Hlk118472114"/>
-      <w:r>
-        <w:rPr>
-          <w:color w:val="000000"/>
-        </w:rPr>
-        <w:t>PARTE DOIS DO LAYOUT MOBILE</w:t>
-      </w:r>
-      <w:bookmarkEnd w:id="28"/>
     </w:p>
     <w:p>
       <w:pPr>
@@ -7738,15 +7623,7 @@
         <w:rPr>
           <w:color w:val="000000"/>
         </w:rPr>
-        <w:t xml:space="preserve">Parte dois do layout </w:t>
-      </w:r>
-      <w:bookmarkStart w:id="29" w:name="_GoBack"/>
-      <w:bookmarkEnd w:id="29"/>
-      <w:r>
-        <w:rPr>
-          <w:color w:val="000000"/>
-        </w:rPr>
-        <w:t>mobile</w:t>
+        <w:t>Parte dois do layout mobile</w:t>
       </w:r>
     </w:p>
     <w:p>
@@ -7823,8 +7700,8 @@
           <w:color w:val="000000"/>
         </w:rPr>
       </w:pPr>
-      <w:bookmarkStart w:id="30" w:name="_1pxezwc" w:colFirst="0" w:colLast="0"/>
-      <w:bookmarkEnd w:id="30"/>
+      <w:bookmarkStart w:id="28" w:name="_1pxezwc" w:colFirst="0" w:colLast="0"/>
+      <w:bookmarkEnd w:id="28"/>
       <w:r>
         <w:rPr>
           <w:color w:val="000000"/>
@@ -7991,8 +7868,8 @@
           <w:color w:val="000000"/>
         </w:rPr>
       </w:pPr>
-      <w:bookmarkStart w:id="31" w:name="_3o7alnk" w:colFirst="0" w:colLast="0"/>
-      <w:bookmarkEnd w:id="31"/>
+      <w:bookmarkStart w:id="29" w:name="_3o7alnk" w:colFirst="0" w:colLast="0"/>
+      <w:bookmarkEnd w:id="29"/>
       <w:r>
         <w:rPr>
           <w:color w:val="000000"/>
@@ -8372,8 +8249,8 @@
           <w:color w:val="000000"/>
         </w:rPr>
       </w:pPr>
-      <w:bookmarkStart w:id="32" w:name="_23ckvvd" w:colFirst="0" w:colLast="0"/>
-      <w:bookmarkEnd w:id="32"/>
+      <w:bookmarkStart w:id="30" w:name="_23ckvvd" w:colFirst="0" w:colLast="0"/>
+      <w:bookmarkEnd w:id="30"/>
       <w:r>
         <w:rPr>
           <w:color w:val="000000"/>
@@ -8419,8 +8296,8 @@
           <w:color w:val="000000"/>
         </w:rPr>
       </w:pPr>
-      <w:bookmarkStart w:id="33" w:name="_ihv636" w:colFirst="0" w:colLast="0"/>
-      <w:bookmarkEnd w:id="33"/>
+      <w:bookmarkStart w:id="31" w:name="_ihv636" w:colFirst="0" w:colLast="0"/>
+      <w:bookmarkEnd w:id="31"/>
       <w:r>
         <w:rPr>
           <w:b/>
@@ -8686,12 +8563,14 @@
           <w:color w:val="000000"/>
         </w:rPr>
       </w:pPr>
-      <w:r>
-        <w:rPr>
-          <w:color w:val="000000"/>
-        </w:rPr>
-        <w:t>CPF</w:t>
-      </w:r>
+      <w:proofErr w:type="spellStart"/>
+      <w:r>
+        <w:rPr>
+          <w:color w:val="000000"/>
+        </w:rPr>
+        <w:t>Email</w:t>
+      </w:r>
+      <w:proofErr w:type="spellEnd"/>
     </w:p>
     <w:p>
       <w:pPr>
@@ -8716,7 +8595,7 @@
         <w:rPr>
           <w:color w:val="000000"/>
         </w:rPr>
-        <w:t>Sobrenome</w:t>
+        <w:t>Senha</w:t>
       </w:r>
     </w:p>
     <w:p>
@@ -8742,7 +8621,7 @@
         <w:rPr>
           <w:color w:val="000000"/>
         </w:rPr>
-        <w:t>Telefone</w:t>
+        <w:t>Repetir Senha</w:t>
       </w:r>
     </w:p>
     <w:p>
@@ -8768,7 +8647,7 @@
         <w:rPr>
           <w:color w:val="000000"/>
         </w:rPr>
-        <w:t>CEP</w:t>
+        <w:t>CPF</w:t>
       </w:r>
     </w:p>
     <w:p>
@@ -8794,7 +8673,7 @@
         <w:rPr>
           <w:color w:val="000000"/>
         </w:rPr>
-        <w:t>Complemento</w:t>
+        <w:t>Telefone</w:t>
       </w:r>
     </w:p>
     <w:p>
@@ -8820,7 +8699,7 @@
         <w:rPr>
           <w:color w:val="000000"/>
         </w:rPr>
-        <w:t>Número</w:t>
+        <w:t>CEP</w:t>
       </w:r>
     </w:p>
     <w:p>
@@ -8847,7 +8726,59 @@
           <w:color w:val="000000"/>
         </w:rPr>
         <w:lastRenderedPageBreak/>
-        <w:t>Email</w:t>
+        <w:t>Endereço</w:t>
+      </w:r>
+    </w:p>
+    <w:p>
+      <w:pPr>
+        <w:pStyle w:val="PargrafodaLista"/>
+        <w:numPr>
+          <w:ilvl w:val="0"/>
+          <w:numId w:val="13"/>
+        </w:numPr>
+        <w:pBdr>
+          <w:top w:val="nil"/>
+          <w:left w:val="nil"/>
+          <w:bottom w:val="nil"/>
+          <w:right w:val="nil"/>
+          <w:between w:val="nil"/>
+        </w:pBdr>
+        <w:jc w:val="both"/>
+        <w:rPr>
+          <w:color w:val="000000"/>
+        </w:rPr>
+      </w:pPr>
+      <w:r>
+        <w:rPr>
+          <w:color w:val="000000"/>
+        </w:rPr>
+        <w:t>Número</w:t>
+      </w:r>
+    </w:p>
+    <w:p>
+      <w:pPr>
+        <w:pStyle w:val="PargrafodaLista"/>
+        <w:numPr>
+          <w:ilvl w:val="0"/>
+          <w:numId w:val="13"/>
+        </w:numPr>
+        <w:pBdr>
+          <w:top w:val="nil"/>
+          <w:left w:val="nil"/>
+          <w:bottom w:val="nil"/>
+          <w:right w:val="nil"/>
+          <w:between w:val="nil"/>
+        </w:pBdr>
+        <w:jc w:val="both"/>
+        <w:rPr>
+          <w:color w:val="000000"/>
+        </w:rPr>
+      </w:pPr>
+      <w:r>
+        <w:rPr>
+          <w:color w:val="000000"/>
+        </w:rPr>
+        <w:t>Bairro</w:t>
       </w:r>
     </w:p>
     <w:p>
@@ -8973,24 +8904,27 @@
     <w:p>
       <w:pPr>
         <w:pStyle w:val="PargrafodaLista"/>
-        <w:pBdr>
-          <w:top w:val="nil"/>
-          <w:left w:val="nil"/>
-          <w:bottom w:val="nil"/>
-          <w:right w:val="nil"/>
-          <w:between w:val="nil"/>
-        </w:pBdr>
-        <w:ind w:left="2564" w:firstLine="0"/>
-        <w:jc w:val="both"/>
-        <w:rPr>
-          <w:color w:val="000000"/>
-        </w:rPr>
-      </w:pPr>
-      <w:r>
-        <w:rPr>
-          <w:color w:val="000000"/>
-        </w:rPr>
-        <w:t>2 – Após salvar o cadastro exibe a mensagem de sucesso “Usuário cadastrado”</w:t>
+        <w:numPr>
+          <w:ilvl w:val="0"/>
+          <w:numId w:val="16"/>
+        </w:numPr>
+        <w:pBdr>
+          <w:top w:val="nil"/>
+          <w:left w:val="nil"/>
+          <w:bottom w:val="nil"/>
+          <w:right w:val="nil"/>
+          <w:between w:val="nil"/>
+        </w:pBdr>
+        <w:jc w:val="both"/>
+        <w:rPr>
+          <w:color w:val="000000"/>
+        </w:rPr>
+      </w:pPr>
+      <w:r>
+        <w:rPr>
+          <w:color w:val="000000"/>
+        </w:rPr>
+        <w:t>– Após salvar o cadastro exibe a mensagem de sucesso “Usuário cadastrado”</w:t>
       </w:r>
       <w:r>
         <w:rPr>
@@ -8998,6 +8932,23 @@
         </w:rPr>
         <w:t>;</w:t>
       </w:r>
+    </w:p>
+    <w:p>
+      <w:pPr>
+        <w:pBdr>
+          <w:top w:val="nil"/>
+          <w:left w:val="nil"/>
+          <w:bottom w:val="nil"/>
+          <w:right w:val="nil"/>
+          <w:between w:val="nil"/>
+        </w:pBdr>
+        <w:jc w:val="both"/>
+        <w:rPr>
+          <w:color w:val="000000"/>
+        </w:rPr>
+      </w:pPr>
+      <w:bookmarkStart w:id="32" w:name="_GoBack"/>
+      <w:bookmarkEnd w:id="32"/>
     </w:p>
     <w:p>
       <w:pPr>
@@ -9024,17 +8975,17 @@
           <w:numId w:val="14"/>
         </w:numPr>
       </w:pPr>
-      <w:bookmarkStart w:id="34" w:name="_32hioqz" w:colFirst="0" w:colLast="0"/>
-      <w:bookmarkEnd w:id="34"/>
+      <w:bookmarkStart w:id="33" w:name="_32hioqz" w:colFirst="0" w:colLast="0"/>
+      <w:bookmarkEnd w:id="33"/>
       <w:r>
         <w:br w:type="page"/>
       </w:r>
-      <w:bookmarkStart w:id="35" w:name="_Toc118744741"/>
+      <w:bookmarkStart w:id="34" w:name="_Toc118744741"/>
       <w:r>
         <w:lastRenderedPageBreak/>
         <w:t>TELAS DO SISTEMA</w:t>
       </w:r>
-      <w:bookmarkEnd w:id="35"/>
+      <w:bookmarkEnd w:id="34"/>
       <w:r>
         <w:t xml:space="preserve">  </w:t>
       </w:r>
@@ -9143,11 +9094,11 @@
       <w:pPr>
         <w:pStyle w:val="Ttulo1"/>
       </w:pPr>
-      <w:bookmarkStart w:id="36" w:name="_Toc118744742"/>
+      <w:bookmarkStart w:id="35" w:name="_Toc118744742"/>
       <w:r>
         <w:t>INSTRUÇÕES DE USO</w:t>
       </w:r>
-      <w:bookmarkEnd w:id="36"/>
+      <w:bookmarkEnd w:id="35"/>
     </w:p>
     <w:p>
       <w:pPr>
@@ -9236,14 +9187,14 @@
         <w:lastRenderedPageBreak/>
         <w:t xml:space="preserve"> </w:t>
       </w:r>
-      <w:bookmarkStart w:id="37" w:name="_Toc118744743"/>
+      <w:bookmarkStart w:id="36" w:name="_Toc118744743"/>
       <w:r>
         <w:rPr>
           <w:smallCaps w:val="0"/>
         </w:rPr>
         <w:t>CONCLUSÃO</w:t>
       </w:r>
-      <w:bookmarkEnd w:id="37"/>
+      <w:bookmarkEnd w:id="36"/>
     </w:p>
     <w:p>
       <w:pPr>
@@ -9311,11 +9262,11 @@
       <w:r>
         <w:t xml:space="preserve">     </w:t>
       </w:r>
-      <w:bookmarkStart w:id="38" w:name="_Toc118744744"/>
+      <w:bookmarkStart w:id="37" w:name="_Toc118744744"/>
       <w:r>
         <w:t>RECOMENDAÇÕES PARA TRABALHOS FUTUROS</w:t>
       </w:r>
-      <w:bookmarkEnd w:id="38"/>
+      <w:bookmarkEnd w:id="37"/>
     </w:p>
     <w:p>
       <w:pPr>
@@ -9865,7 +9816,7 @@
 </file>
 
 <file path=word/endnotes.xml><?xml version="1.0" encoding="utf-8"?>
-<w:endnotes xmlns:wpc="http://schemas.microsoft.com/office/word/2010/wordprocessingCanvas" xmlns:cx="http://schemas.microsoft.com/office/drawing/2014/chartex" xmlns:cx1="http://schemas.microsoft.com/office/drawing/2015/9/8/chartex" xmlns:cx2="http://schemas.microsoft.com/office/drawing/2015/10/21/chartex" xmlns:cx3="http://schemas.microsoft.com/office/drawing/2016/5/9/chartex" xmlns:cx4="http://schemas.microsoft.com/office/drawing/2016/5/10/chartex" xmlns:cx5="http://schemas.microsoft.com/office/drawing/2016/5/11/chartex" xmlns:cx6="http://schemas.microsoft.com/office/drawing/2016/5/12/chartex" xmlns:cx7="http://schemas.microsoft.com/office/drawing/2016/5/13/chartex" xmlns:cx8="http://schemas.microsoft.com/office/drawing/2016/5/14/chartex" xmlns:mc="http://schemas.openxmlformats.org/markup-compatibility/2006" xmlns:aink="http://schemas.microsoft.com/office/drawing/2016/ink" xmlns:am3d="http://schemas.microsoft.com/office/drawing/2017/model3d" xmlns:o="urn:schemas-microsoft-com:office:office" xmlns:r="http://schemas.openxmlformats.org/officeDocument/2006/relationships" xmlns:m="http://schemas.openxmlformats.org/officeDocument/2006/math" xmlns:v="urn:schemas-microsoft-com:vml" xmlns:wp14="http://schemas.microsoft.com/office/word/2010/wordprocessingDrawing" xmlns:wp="http://schemas.openxmlformats.org/drawingml/2006/wordprocessingDrawing" xmlns:w10="urn:schemas-microsoft-com:office:word" xmlns:w="http://schemas.openxmlformats.org/wordprocessingml/2006/main" xmlns:w14="http://schemas.microsoft.com/office/word/2010/wordml" xmlns:w15="http://schemas.microsoft.com/office/word/2012/wordml" xmlns:w16cex="http://schemas.microsoft.com/office/word/2018/wordml/cex" xmlns:w16cid="http://schemas.microsoft.com/office/word/2016/wordml/cid" xmlns:w16="http://schemas.microsoft.com/office/word/2018/wordml" xmlns:w16se="http://schemas.microsoft.com/office/word/2015/wordml/symex" xmlns:wpg="http://schemas.microsoft.com/office/word/2010/wordprocessingGroup" xmlns:wpi="http://schemas.microsoft.com/office/word/2010/wordprocessingInk" xmlns:wne="http://schemas.microsoft.com/office/word/2006/wordml" xmlns:wps="http://schemas.microsoft.com/office/word/2010/wordprocessingShape" mc:Ignorable="w14 w15 w16se w16cid w16 w16cex wp14">
+<w:endnotes xmlns:wpc="http://schemas.microsoft.com/office/word/2010/wordprocessingCanvas" xmlns:cx="http://schemas.microsoft.com/office/drawing/2014/chartex" xmlns:cx1="http://schemas.microsoft.com/office/drawing/2015/9/8/chartex" xmlns:cx2="http://schemas.microsoft.com/office/drawing/2015/10/21/chartex" xmlns:cx3="http://schemas.microsoft.com/office/drawing/2016/5/9/chartex" xmlns:cx4="http://schemas.microsoft.com/office/drawing/2016/5/10/chartex" xmlns:cx5="http://schemas.microsoft.com/office/drawing/2016/5/11/chartex" xmlns:cx6="http://schemas.microsoft.com/office/drawing/2016/5/12/chartex" xmlns:cx7="http://schemas.microsoft.com/office/drawing/2016/5/13/chartex" xmlns:cx8="http://schemas.microsoft.com/office/drawing/2016/5/14/chartex" xmlns:mc="http://schemas.openxmlformats.org/markup-compatibility/2006" xmlns:aink="http://schemas.microsoft.com/office/drawing/2016/ink" xmlns:am3d="http://schemas.microsoft.com/office/drawing/2017/model3d" xmlns:o="urn:schemas-microsoft-com:office:office" xmlns:r="http://schemas.openxmlformats.org/officeDocument/2006/relationships" xmlns:m="http://schemas.openxmlformats.org/officeDocument/2006/math" xmlns:v="urn:schemas-microsoft-com:vml" xmlns:wp14="http://schemas.microsoft.com/office/word/2010/wordprocessingDrawing" xmlns:wp="http://schemas.openxmlformats.org/drawingml/2006/wordprocessingDrawing" xmlns:w10="urn:schemas-microsoft-com:office:word" xmlns:w="http://schemas.openxmlformats.org/wordprocessingml/2006/main" xmlns:w14="http://schemas.microsoft.com/office/word/2010/wordml" xmlns:w15="http://schemas.microsoft.com/office/word/2012/wordml" xmlns:w16cid="http://schemas.microsoft.com/office/word/2016/wordml/cid" xmlns:w16se="http://schemas.microsoft.com/office/word/2015/wordml/symex" xmlns:wpg="http://schemas.microsoft.com/office/word/2010/wordprocessingGroup" xmlns:wpi="http://schemas.microsoft.com/office/word/2010/wordprocessingInk" xmlns:wne="http://schemas.microsoft.com/office/word/2006/wordml" xmlns:wps="http://schemas.microsoft.com/office/word/2010/wordprocessingShape" mc:Ignorable="w14 w15 w16se w16cid wp14">
   <w:endnote w:type="separator" w:id="-1">
     <w:p>
       <w:pPr>
@@ -9890,7 +9841,7 @@
 </file>
 
 <file path=word/footer1.xml><?xml version="1.0" encoding="utf-8"?>
-<w:ftr xmlns:wpc="http://schemas.microsoft.com/office/word/2010/wordprocessingCanvas" xmlns:cx="http://schemas.microsoft.com/office/drawing/2014/chartex" xmlns:cx1="http://schemas.microsoft.com/office/drawing/2015/9/8/chartex" xmlns:cx2="http://schemas.microsoft.com/office/drawing/2015/10/21/chartex" xmlns:cx3="http://schemas.microsoft.com/office/drawing/2016/5/9/chartex" xmlns:cx4="http://schemas.microsoft.com/office/drawing/2016/5/10/chartex" xmlns:cx5="http://schemas.microsoft.com/office/drawing/2016/5/11/chartex" xmlns:cx6="http://schemas.microsoft.com/office/drawing/2016/5/12/chartex" xmlns:cx7="http://schemas.microsoft.com/office/drawing/2016/5/13/chartex" xmlns:cx8="http://schemas.microsoft.com/office/drawing/2016/5/14/chartex" xmlns:mc="http://schemas.openxmlformats.org/markup-compatibility/2006" xmlns:aink="http://schemas.microsoft.com/office/drawing/2016/ink" xmlns:am3d="http://schemas.microsoft.com/office/drawing/2017/model3d" xmlns:o="urn:schemas-microsoft-com:office:office" xmlns:r="http://schemas.openxmlformats.org/officeDocument/2006/relationships" xmlns:m="http://schemas.openxmlformats.org/officeDocument/2006/math" xmlns:v="urn:schemas-microsoft-com:vml" xmlns:wp14="http://schemas.microsoft.com/office/word/2010/wordprocessingDrawing" xmlns:wp="http://schemas.openxmlformats.org/drawingml/2006/wordprocessingDrawing" xmlns:w10="urn:schemas-microsoft-com:office:word" xmlns:w="http://schemas.openxmlformats.org/wordprocessingml/2006/main" xmlns:w14="http://schemas.microsoft.com/office/word/2010/wordml" xmlns:w15="http://schemas.microsoft.com/office/word/2012/wordml" xmlns:w16cex="http://schemas.microsoft.com/office/word/2018/wordml/cex" xmlns:w16cid="http://schemas.microsoft.com/office/word/2016/wordml/cid" xmlns:w16="http://schemas.microsoft.com/office/word/2018/wordml" xmlns:w16se="http://schemas.microsoft.com/office/word/2015/wordml/symex" xmlns:wpg="http://schemas.microsoft.com/office/word/2010/wordprocessingGroup" xmlns:wpi="http://schemas.microsoft.com/office/word/2010/wordprocessingInk" xmlns:wne="http://schemas.microsoft.com/office/word/2006/wordml" xmlns:wps="http://schemas.microsoft.com/office/word/2010/wordprocessingShape" mc:Ignorable="w14 w15 w16se w16cid w16 w16cex wp14">
+<w:ftr xmlns:wpc="http://schemas.microsoft.com/office/word/2010/wordprocessingCanvas" xmlns:cx="http://schemas.microsoft.com/office/drawing/2014/chartex" xmlns:cx1="http://schemas.microsoft.com/office/drawing/2015/9/8/chartex" xmlns:cx2="http://schemas.microsoft.com/office/drawing/2015/10/21/chartex" xmlns:cx3="http://schemas.microsoft.com/office/drawing/2016/5/9/chartex" xmlns:cx4="http://schemas.microsoft.com/office/drawing/2016/5/10/chartex" xmlns:cx5="http://schemas.microsoft.com/office/drawing/2016/5/11/chartex" xmlns:cx6="http://schemas.microsoft.com/office/drawing/2016/5/12/chartex" xmlns:cx7="http://schemas.microsoft.com/office/drawing/2016/5/13/chartex" xmlns:cx8="http://schemas.microsoft.com/office/drawing/2016/5/14/chartex" xmlns:mc="http://schemas.openxmlformats.org/markup-compatibility/2006" xmlns:aink="http://schemas.microsoft.com/office/drawing/2016/ink" xmlns:am3d="http://schemas.microsoft.com/office/drawing/2017/model3d" xmlns:o="urn:schemas-microsoft-com:office:office" xmlns:r="http://schemas.openxmlformats.org/officeDocument/2006/relationships" xmlns:m="http://schemas.openxmlformats.org/officeDocument/2006/math" xmlns:v="urn:schemas-microsoft-com:vml" xmlns:wp14="http://schemas.microsoft.com/office/word/2010/wordprocessingDrawing" xmlns:wp="http://schemas.openxmlformats.org/drawingml/2006/wordprocessingDrawing" xmlns:w10="urn:schemas-microsoft-com:office:word" xmlns:w="http://schemas.openxmlformats.org/wordprocessingml/2006/main" xmlns:w14="http://schemas.microsoft.com/office/word/2010/wordml" xmlns:w15="http://schemas.microsoft.com/office/word/2012/wordml" xmlns:w16cid="http://schemas.microsoft.com/office/word/2016/wordml/cid" xmlns:w16se="http://schemas.microsoft.com/office/word/2015/wordml/symex" xmlns:wpg="http://schemas.microsoft.com/office/word/2010/wordprocessingGroup" xmlns:wpi="http://schemas.microsoft.com/office/word/2010/wordprocessingInk" xmlns:wne="http://schemas.microsoft.com/office/word/2006/wordml" xmlns:wps="http://schemas.microsoft.com/office/word/2010/wordprocessingShape" mc:Ignorable="w14 w15 w16se w16cid wp14">
   <w:p>
     <w:pPr>
       <w:pBdr>
@@ -9916,7 +9867,7 @@
 </file>
 
 <file path=word/footnotes.xml><?xml version="1.0" encoding="utf-8"?>
-<w:footnotes xmlns:wpc="http://schemas.microsoft.com/office/word/2010/wordprocessingCanvas" xmlns:cx="http://schemas.microsoft.com/office/drawing/2014/chartex" xmlns:cx1="http://schemas.microsoft.com/office/drawing/2015/9/8/chartex" xmlns:cx2="http://schemas.microsoft.com/office/drawing/2015/10/21/chartex" xmlns:cx3="http://schemas.microsoft.com/office/drawing/2016/5/9/chartex" xmlns:cx4="http://schemas.microsoft.com/office/drawing/2016/5/10/chartex" xmlns:cx5="http://schemas.microsoft.com/office/drawing/2016/5/11/chartex" xmlns:cx6="http://schemas.microsoft.com/office/drawing/2016/5/12/chartex" xmlns:cx7="http://schemas.microsoft.com/office/drawing/2016/5/13/chartex" xmlns:cx8="http://schemas.microsoft.com/office/drawing/2016/5/14/chartex" xmlns:mc="http://schemas.openxmlformats.org/markup-compatibility/2006" xmlns:aink="http://schemas.microsoft.com/office/drawing/2016/ink" xmlns:am3d="http://schemas.microsoft.com/office/drawing/2017/model3d" xmlns:o="urn:schemas-microsoft-com:office:office" xmlns:r="http://schemas.openxmlformats.org/officeDocument/2006/relationships" xmlns:m="http://schemas.openxmlformats.org/officeDocument/2006/math" xmlns:v="urn:schemas-microsoft-com:vml" xmlns:wp14="http://schemas.microsoft.com/office/word/2010/wordprocessingDrawing" xmlns:wp="http://schemas.openxmlformats.org/drawingml/2006/wordprocessingDrawing" xmlns:w10="urn:schemas-microsoft-com:office:word" xmlns:w="http://schemas.openxmlformats.org/wordprocessingml/2006/main" xmlns:w14="http://schemas.microsoft.com/office/word/2010/wordml" xmlns:w15="http://schemas.microsoft.com/office/word/2012/wordml" xmlns:w16cex="http://schemas.microsoft.com/office/word/2018/wordml/cex" xmlns:w16cid="http://schemas.microsoft.com/office/word/2016/wordml/cid" xmlns:w16="http://schemas.microsoft.com/office/word/2018/wordml" xmlns:w16se="http://schemas.microsoft.com/office/word/2015/wordml/symex" xmlns:wpg="http://schemas.microsoft.com/office/word/2010/wordprocessingGroup" xmlns:wpi="http://schemas.microsoft.com/office/word/2010/wordprocessingInk" xmlns:wne="http://schemas.microsoft.com/office/word/2006/wordml" xmlns:wps="http://schemas.microsoft.com/office/word/2010/wordprocessingShape" mc:Ignorable="w14 w15 w16se w16cid w16 w16cex wp14">
+<w:footnotes xmlns:wpc="http://schemas.microsoft.com/office/word/2010/wordprocessingCanvas" xmlns:cx="http://schemas.microsoft.com/office/drawing/2014/chartex" xmlns:cx1="http://schemas.microsoft.com/office/drawing/2015/9/8/chartex" xmlns:cx2="http://schemas.microsoft.com/office/drawing/2015/10/21/chartex" xmlns:cx3="http://schemas.microsoft.com/office/drawing/2016/5/9/chartex" xmlns:cx4="http://schemas.microsoft.com/office/drawing/2016/5/10/chartex" xmlns:cx5="http://schemas.microsoft.com/office/drawing/2016/5/11/chartex" xmlns:cx6="http://schemas.microsoft.com/office/drawing/2016/5/12/chartex" xmlns:cx7="http://schemas.microsoft.com/office/drawing/2016/5/13/chartex" xmlns:cx8="http://schemas.microsoft.com/office/drawing/2016/5/14/chartex" xmlns:mc="http://schemas.openxmlformats.org/markup-compatibility/2006" xmlns:aink="http://schemas.microsoft.com/office/drawing/2016/ink" xmlns:am3d="http://schemas.microsoft.com/office/drawing/2017/model3d" xmlns:o="urn:schemas-microsoft-com:office:office" xmlns:r="http://schemas.openxmlformats.org/officeDocument/2006/relationships" xmlns:m="http://schemas.openxmlformats.org/officeDocument/2006/math" xmlns:v="urn:schemas-microsoft-com:vml" xmlns:wp14="http://schemas.microsoft.com/office/word/2010/wordprocessingDrawing" xmlns:wp="http://schemas.openxmlformats.org/drawingml/2006/wordprocessingDrawing" xmlns:w10="urn:schemas-microsoft-com:office:word" xmlns:w="http://schemas.openxmlformats.org/wordprocessingml/2006/main" xmlns:w14="http://schemas.microsoft.com/office/word/2010/wordml" xmlns:w15="http://schemas.microsoft.com/office/word/2012/wordml" xmlns:w16cid="http://schemas.microsoft.com/office/word/2016/wordml/cid" xmlns:w16se="http://schemas.microsoft.com/office/word/2015/wordml/symex" xmlns:wpg="http://schemas.microsoft.com/office/word/2010/wordprocessingGroup" xmlns:wpi="http://schemas.microsoft.com/office/word/2010/wordprocessingInk" xmlns:wne="http://schemas.microsoft.com/office/word/2006/wordml" xmlns:wps="http://schemas.microsoft.com/office/word/2010/wordprocessingShape" mc:Ignorable="w14 w15 w16se w16cid wp14">
   <w:footnote w:type="separator" w:id="-1">
     <w:p>
       <w:pPr>
@@ -9941,7 +9892,7 @@
 </file>
 
 <file path=word/header1.xml><?xml version="1.0" encoding="utf-8"?>
-<w:hdr xmlns:wpc="http://schemas.microsoft.com/office/word/2010/wordprocessingCanvas" xmlns:cx="http://schemas.microsoft.com/office/drawing/2014/chartex" xmlns:cx1="http://schemas.microsoft.com/office/drawing/2015/9/8/chartex" xmlns:cx2="http://schemas.microsoft.com/office/drawing/2015/10/21/chartex" xmlns:cx3="http://schemas.microsoft.com/office/drawing/2016/5/9/chartex" xmlns:cx4="http://schemas.microsoft.com/office/drawing/2016/5/10/chartex" xmlns:cx5="http://schemas.microsoft.com/office/drawing/2016/5/11/chartex" xmlns:cx6="http://schemas.microsoft.com/office/drawing/2016/5/12/chartex" xmlns:cx7="http://schemas.microsoft.com/office/drawing/2016/5/13/chartex" xmlns:cx8="http://schemas.microsoft.com/office/drawing/2016/5/14/chartex" xmlns:mc="http://schemas.openxmlformats.org/markup-compatibility/2006" xmlns:aink="http://schemas.microsoft.com/office/drawing/2016/ink" xmlns:am3d="http://schemas.microsoft.com/office/drawing/2017/model3d" xmlns:o="urn:schemas-microsoft-com:office:office" xmlns:r="http://schemas.openxmlformats.org/officeDocument/2006/relationships" xmlns:m="http://schemas.openxmlformats.org/officeDocument/2006/math" xmlns:v="urn:schemas-microsoft-com:vml" xmlns:wp14="http://schemas.microsoft.com/office/word/2010/wordprocessingDrawing" xmlns:wp="http://schemas.openxmlformats.org/drawingml/2006/wordprocessingDrawing" xmlns:w10="urn:schemas-microsoft-com:office:word" xmlns:w="http://schemas.openxmlformats.org/wordprocessingml/2006/main" xmlns:w14="http://schemas.microsoft.com/office/word/2010/wordml" xmlns:w15="http://schemas.microsoft.com/office/word/2012/wordml" xmlns:w16cex="http://schemas.microsoft.com/office/word/2018/wordml/cex" xmlns:w16cid="http://schemas.microsoft.com/office/word/2016/wordml/cid" xmlns:w16="http://schemas.microsoft.com/office/word/2018/wordml" xmlns:w16se="http://schemas.microsoft.com/office/word/2015/wordml/symex" xmlns:wpg="http://schemas.microsoft.com/office/word/2010/wordprocessingGroup" xmlns:wpi="http://schemas.microsoft.com/office/word/2010/wordprocessingInk" xmlns:wne="http://schemas.microsoft.com/office/word/2006/wordml" xmlns:wps="http://schemas.microsoft.com/office/word/2010/wordprocessingShape" mc:Ignorable="w14 w15 w16se w16cid w16 w16cex wp14">
+<w:hdr xmlns:wpc="http://schemas.microsoft.com/office/word/2010/wordprocessingCanvas" xmlns:cx="http://schemas.microsoft.com/office/drawing/2014/chartex" xmlns:cx1="http://schemas.microsoft.com/office/drawing/2015/9/8/chartex" xmlns:cx2="http://schemas.microsoft.com/office/drawing/2015/10/21/chartex" xmlns:cx3="http://schemas.microsoft.com/office/drawing/2016/5/9/chartex" xmlns:cx4="http://schemas.microsoft.com/office/drawing/2016/5/10/chartex" xmlns:cx5="http://schemas.microsoft.com/office/drawing/2016/5/11/chartex" xmlns:cx6="http://schemas.microsoft.com/office/drawing/2016/5/12/chartex" xmlns:cx7="http://schemas.microsoft.com/office/drawing/2016/5/13/chartex" xmlns:cx8="http://schemas.microsoft.com/office/drawing/2016/5/14/chartex" xmlns:mc="http://schemas.openxmlformats.org/markup-compatibility/2006" xmlns:aink="http://schemas.microsoft.com/office/drawing/2016/ink" xmlns:am3d="http://schemas.microsoft.com/office/drawing/2017/model3d" xmlns:o="urn:schemas-microsoft-com:office:office" xmlns:r="http://schemas.openxmlformats.org/officeDocument/2006/relationships" xmlns:m="http://schemas.openxmlformats.org/officeDocument/2006/math" xmlns:v="urn:schemas-microsoft-com:vml" xmlns:wp14="http://schemas.microsoft.com/office/word/2010/wordprocessingDrawing" xmlns:wp="http://schemas.openxmlformats.org/drawingml/2006/wordprocessingDrawing" xmlns:w10="urn:schemas-microsoft-com:office:word" xmlns:w="http://schemas.openxmlformats.org/wordprocessingml/2006/main" xmlns:w14="http://schemas.microsoft.com/office/word/2010/wordml" xmlns:w15="http://schemas.microsoft.com/office/word/2012/wordml" xmlns:w16cid="http://schemas.microsoft.com/office/word/2016/wordml/cid" xmlns:w16se="http://schemas.microsoft.com/office/word/2015/wordml/symex" xmlns:wpg="http://schemas.microsoft.com/office/word/2010/wordprocessingGroup" xmlns:wpi="http://schemas.microsoft.com/office/word/2010/wordprocessingInk" xmlns:wne="http://schemas.microsoft.com/office/word/2006/wordml" xmlns:wps="http://schemas.microsoft.com/office/word/2010/wordprocessingShape" mc:Ignorable="w14 w15 w16se w16cid wp14">
   <w:p>
     <w:pPr>
       <w:pBdr>
@@ -9985,7 +9936,7 @@
 </file>
 
 <file path=word/header2.xml><?xml version="1.0" encoding="utf-8"?>
-<w:hdr xmlns:wpc="http://schemas.microsoft.com/office/word/2010/wordprocessingCanvas" xmlns:cx="http://schemas.microsoft.com/office/drawing/2014/chartex" xmlns:cx1="http://schemas.microsoft.com/office/drawing/2015/9/8/chartex" xmlns:cx2="http://schemas.microsoft.com/office/drawing/2015/10/21/chartex" xmlns:cx3="http://schemas.microsoft.com/office/drawing/2016/5/9/chartex" xmlns:cx4="http://schemas.microsoft.com/office/drawing/2016/5/10/chartex" xmlns:cx5="http://schemas.microsoft.com/office/drawing/2016/5/11/chartex" xmlns:cx6="http://schemas.microsoft.com/office/drawing/2016/5/12/chartex" xmlns:cx7="http://schemas.microsoft.com/office/drawing/2016/5/13/chartex" xmlns:cx8="http://schemas.microsoft.com/office/drawing/2016/5/14/chartex" xmlns:mc="http://schemas.openxmlformats.org/markup-compatibility/2006" xmlns:aink="http://schemas.microsoft.com/office/drawing/2016/ink" xmlns:am3d="http://schemas.microsoft.com/office/drawing/2017/model3d" xmlns:o="urn:schemas-microsoft-com:office:office" xmlns:r="http://schemas.openxmlformats.org/officeDocument/2006/relationships" xmlns:m="http://schemas.openxmlformats.org/officeDocument/2006/math" xmlns:v="urn:schemas-microsoft-com:vml" xmlns:wp14="http://schemas.microsoft.com/office/word/2010/wordprocessingDrawing" xmlns:wp="http://schemas.openxmlformats.org/drawingml/2006/wordprocessingDrawing" xmlns:w10="urn:schemas-microsoft-com:office:word" xmlns:w="http://schemas.openxmlformats.org/wordprocessingml/2006/main" xmlns:w14="http://schemas.microsoft.com/office/word/2010/wordml" xmlns:w15="http://schemas.microsoft.com/office/word/2012/wordml" xmlns:w16cex="http://schemas.microsoft.com/office/word/2018/wordml/cex" xmlns:w16cid="http://schemas.microsoft.com/office/word/2016/wordml/cid" xmlns:w16="http://schemas.microsoft.com/office/word/2018/wordml" xmlns:w16se="http://schemas.microsoft.com/office/word/2015/wordml/symex" xmlns:wpg="http://schemas.microsoft.com/office/word/2010/wordprocessingGroup" xmlns:wpi="http://schemas.microsoft.com/office/word/2010/wordprocessingInk" xmlns:wne="http://schemas.microsoft.com/office/word/2006/wordml" xmlns:wps="http://schemas.microsoft.com/office/word/2010/wordprocessingShape" mc:Ignorable="w14 w15 w16se w16cid w16 w16cex wp14">
+<w:hdr xmlns:wpc="http://schemas.microsoft.com/office/word/2010/wordprocessingCanvas" xmlns:cx="http://schemas.microsoft.com/office/drawing/2014/chartex" xmlns:cx1="http://schemas.microsoft.com/office/drawing/2015/9/8/chartex" xmlns:cx2="http://schemas.microsoft.com/office/drawing/2015/10/21/chartex" xmlns:cx3="http://schemas.microsoft.com/office/drawing/2016/5/9/chartex" xmlns:cx4="http://schemas.microsoft.com/office/drawing/2016/5/10/chartex" xmlns:cx5="http://schemas.microsoft.com/office/drawing/2016/5/11/chartex" xmlns:cx6="http://schemas.microsoft.com/office/drawing/2016/5/12/chartex" xmlns:cx7="http://schemas.microsoft.com/office/drawing/2016/5/13/chartex" xmlns:cx8="http://schemas.microsoft.com/office/drawing/2016/5/14/chartex" xmlns:mc="http://schemas.openxmlformats.org/markup-compatibility/2006" xmlns:aink="http://schemas.microsoft.com/office/drawing/2016/ink" xmlns:am3d="http://schemas.microsoft.com/office/drawing/2017/model3d" xmlns:o="urn:schemas-microsoft-com:office:office" xmlns:r="http://schemas.openxmlformats.org/officeDocument/2006/relationships" xmlns:m="http://schemas.openxmlformats.org/officeDocument/2006/math" xmlns:v="urn:schemas-microsoft-com:vml" xmlns:wp14="http://schemas.microsoft.com/office/word/2010/wordprocessingDrawing" xmlns:wp="http://schemas.openxmlformats.org/drawingml/2006/wordprocessingDrawing" xmlns:w10="urn:schemas-microsoft-com:office:word" xmlns:w="http://schemas.openxmlformats.org/wordprocessingml/2006/main" xmlns:w14="http://schemas.microsoft.com/office/word/2010/wordml" xmlns:w15="http://schemas.microsoft.com/office/word/2012/wordml" xmlns:w16cid="http://schemas.microsoft.com/office/word/2016/wordml/cid" xmlns:w16se="http://schemas.microsoft.com/office/word/2015/wordml/symex" xmlns:wpg="http://schemas.microsoft.com/office/word/2010/wordprocessingGroup" xmlns:wpi="http://schemas.microsoft.com/office/word/2010/wordprocessingInk" xmlns:wne="http://schemas.microsoft.com/office/word/2006/wordml" xmlns:wps="http://schemas.microsoft.com/office/word/2010/wordprocessingShape" mc:Ignorable="w14 w15 w16se w16cid wp14">
   <w:p>
     <w:pPr>
       <w:pBdr>
@@ -10054,7 +10005,7 @@
 </file>
 
 <file path=word/numbering.xml><?xml version="1.0" encoding="utf-8"?>
-<w:numbering xmlns:wpc="http://schemas.microsoft.com/office/word/2010/wordprocessingCanvas" xmlns:cx="http://schemas.microsoft.com/office/drawing/2014/chartex" xmlns:cx1="http://schemas.microsoft.com/office/drawing/2015/9/8/chartex" xmlns:cx2="http://schemas.microsoft.com/office/drawing/2015/10/21/chartex" xmlns:cx3="http://schemas.microsoft.com/office/drawing/2016/5/9/chartex" xmlns:cx4="http://schemas.microsoft.com/office/drawing/2016/5/10/chartex" xmlns:cx5="http://schemas.microsoft.com/office/drawing/2016/5/11/chartex" xmlns:cx6="http://schemas.microsoft.com/office/drawing/2016/5/12/chartex" xmlns:cx7="http://schemas.microsoft.com/office/drawing/2016/5/13/chartex" xmlns:cx8="http://schemas.microsoft.com/office/drawing/2016/5/14/chartex" xmlns:mc="http://schemas.openxmlformats.org/markup-compatibility/2006" xmlns:aink="http://schemas.microsoft.com/office/drawing/2016/ink" xmlns:am3d="http://schemas.microsoft.com/office/drawing/2017/model3d" xmlns:o="urn:schemas-microsoft-com:office:office" xmlns:r="http://schemas.openxmlformats.org/officeDocument/2006/relationships" xmlns:m="http://schemas.openxmlformats.org/officeDocument/2006/math" xmlns:v="urn:schemas-microsoft-com:vml" xmlns:wp14="http://schemas.microsoft.com/office/word/2010/wordprocessingDrawing" xmlns:wp="http://schemas.openxmlformats.org/drawingml/2006/wordprocessingDrawing" xmlns:w10="urn:schemas-microsoft-com:office:word" xmlns:w="http://schemas.openxmlformats.org/wordprocessingml/2006/main" xmlns:w14="http://schemas.microsoft.com/office/word/2010/wordml" xmlns:w15="http://schemas.microsoft.com/office/word/2012/wordml" xmlns:w16cex="http://schemas.microsoft.com/office/word/2018/wordml/cex" xmlns:w16cid="http://schemas.microsoft.com/office/word/2016/wordml/cid" xmlns:w16="http://schemas.microsoft.com/office/word/2018/wordml" xmlns:w16se="http://schemas.microsoft.com/office/word/2015/wordml/symex" xmlns:wpg="http://schemas.microsoft.com/office/word/2010/wordprocessingGroup" xmlns:wpi="http://schemas.microsoft.com/office/word/2010/wordprocessingInk" xmlns:wne="http://schemas.microsoft.com/office/word/2006/wordml" xmlns:wps="http://schemas.microsoft.com/office/word/2010/wordprocessingShape" mc:Ignorable="w14 w15 w16se w16cid w16 w16cex wp14">
+<w:numbering xmlns:wpc="http://schemas.microsoft.com/office/word/2010/wordprocessingCanvas" xmlns:cx="http://schemas.microsoft.com/office/drawing/2014/chartex" xmlns:cx1="http://schemas.microsoft.com/office/drawing/2015/9/8/chartex" xmlns:cx2="http://schemas.microsoft.com/office/drawing/2015/10/21/chartex" xmlns:cx3="http://schemas.microsoft.com/office/drawing/2016/5/9/chartex" xmlns:cx4="http://schemas.microsoft.com/office/drawing/2016/5/10/chartex" xmlns:cx5="http://schemas.microsoft.com/office/drawing/2016/5/11/chartex" xmlns:cx6="http://schemas.microsoft.com/office/drawing/2016/5/12/chartex" xmlns:cx7="http://schemas.microsoft.com/office/drawing/2016/5/13/chartex" xmlns:cx8="http://schemas.microsoft.com/office/drawing/2016/5/14/chartex" xmlns:mc="http://schemas.openxmlformats.org/markup-compatibility/2006" xmlns:aink="http://schemas.microsoft.com/office/drawing/2016/ink" xmlns:am3d="http://schemas.microsoft.com/office/drawing/2017/model3d" xmlns:o="urn:schemas-microsoft-com:office:office" xmlns:r="http://schemas.openxmlformats.org/officeDocument/2006/relationships" xmlns:m="http://schemas.openxmlformats.org/officeDocument/2006/math" xmlns:v="urn:schemas-microsoft-com:vml" xmlns:wp14="http://schemas.microsoft.com/office/word/2010/wordprocessingDrawing" xmlns:wp="http://schemas.openxmlformats.org/drawingml/2006/wordprocessingDrawing" xmlns:w10="urn:schemas-microsoft-com:office:word" xmlns:w="http://schemas.openxmlformats.org/wordprocessingml/2006/main" xmlns:w14="http://schemas.microsoft.com/office/word/2010/wordml" xmlns:w15="http://schemas.microsoft.com/office/word/2012/wordml" xmlns:w16cid="http://schemas.microsoft.com/office/word/2016/wordml/cid" xmlns:w16se="http://schemas.microsoft.com/office/word/2015/wordml/symex" xmlns:wpg="http://schemas.microsoft.com/office/word/2010/wordprocessingGroup" xmlns:wpi="http://schemas.microsoft.com/office/word/2010/wordprocessingInk" xmlns:wne="http://schemas.microsoft.com/office/word/2006/wordml" xmlns:wps="http://schemas.microsoft.com/office/word/2010/wordprocessingShape" mc:Ignorable="w14 w15 w16se w16cid wp14">
   <w:abstractNum w:abstractNumId="0" w15:restartNumberingAfterBreak="0">
     <w:nsid w:val="075A32F6"/>
     <w:multiLevelType w:val="hybridMultilevel"/>
@@ -11670,7 +11621,7 @@
 </file>
 
 <file path=word/styles.xml><?xml version="1.0" encoding="utf-8"?>
-<w:styles xmlns:mc="http://schemas.openxmlformats.org/markup-compatibility/2006" xmlns:r="http://schemas.openxmlformats.org/officeDocument/2006/relationships" xmlns:w="http://schemas.openxmlformats.org/wordprocessingml/2006/main" xmlns:w14="http://schemas.microsoft.com/office/word/2010/wordml" xmlns:w15="http://schemas.microsoft.com/office/word/2012/wordml" xmlns:w16cex="http://schemas.microsoft.com/office/word/2018/wordml/cex" xmlns:w16cid="http://schemas.microsoft.com/office/word/2016/wordml/cid" xmlns:w16="http://schemas.microsoft.com/office/word/2018/wordml" xmlns:w16se="http://schemas.microsoft.com/office/word/2015/wordml/symex" mc:Ignorable="w14 w15 w16se w16cid w16 w16cex">
+<w:styles xmlns:mc="http://schemas.openxmlformats.org/markup-compatibility/2006" xmlns:r="http://schemas.openxmlformats.org/officeDocument/2006/relationships" xmlns:w="http://schemas.openxmlformats.org/wordprocessingml/2006/main" xmlns:w14="http://schemas.microsoft.com/office/word/2010/wordml" xmlns:w15="http://schemas.microsoft.com/office/word/2012/wordml" xmlns:w16cid="http://schemas.microsoft.com/office/word/2016/wordml/cid" xmlns:w16se="http://schemas.microsoft.com/office/word/2015/wordml/symex" mc:Ignorable="w14 w15 w16se w16cid">
   <w:docDefaults>
     <w:rPrDefault>
       <w:rPr>
@@ -11688,7 +11639,7 @@
       </w:pPr>
     </w:pPrDefault>
   </w:docDefaults>
-  <w:latentStyles w:defLockedState="0" w:defUIPriority="99" w:defSemiHidden="0" w:defUnhideWhenUsed="0" w:defQFormat="0" w:count="376">
+  <w:latentStyles w:defLockedState="0" w:defUIPriority="99" w:defSemiHidden="0" w:defUnhideWhenUsed="0" w:defQFormat="0" w:count="375">
     <w:lsdException w:name="Normal" w:uiPriority="0" w:qFormat="1"/>
     <w:lsdException w:name="heading 1" w:uiPriority="9" w:qFormat="1"/>
     <w:lsdException w:name="heading 2" w:semiHidden="1" w:uiPriority="9" w:unhideWhenUsed="1" w:qFormat="1"/>
@@ -12064,7 +12015,6 @@
     <w:lsdException w:name="Smart Hyperlink" w:semiHidden="1" w:unhideWhenUsed="1"/>
     <w:lsdException w:name="Hashtag" w:semiHidden="1" w:unhideWhenUsed="1"/>
     <w:lsdException w:name="Unresolved Mention" w:semiHidden="1" w:unhideWhenUsed="1"/>
-    <w:lsdException w:name="Smart Link" w:semiHidden="1" w:unhideWhenUsed="1"/>
   </w:latentStyles>
   <w:style w:type="paragraph" w:default="1" w:styleId="Normal">
     <w:name w:val="Normal"/>
@@ -12432,6 +12382,61 @@
       <w:szCs w:val="32"/>
     </w:rPr>
   </w:style>
+  <w:style w:type="paragraph" w:styleId="Pr-formataoHTML">
+    <w:name w:val="HTML Preformatted"/>
+    <w:basedOn w:val="Normal"/>
+    <w:link w:val="Pr-formataoHTMLChar"/>
+    <w:uiPriority w:val="99"/>
+    <w:semiHidden/>
+    <w:unhideWhenUsed/>
+    <w:rsid w:val="000560EE"/>
+    <w:pPr>
+      <w:tabs>
+        <w:tab w:val="left" w:pos="916"/>
+        <w:tab w:val="left" w:pos="1832"/>
+        <w:tab w:val="left" w:pos="2748"/>
+        <w:tab w:val="left" w:pos="3664"/>
+        <w:tab w:val="left" w:pos="4580"/>
+        <w:tab w:val="left" w:pos="5496"/>
+        <w:tab w:val="left" w:pos="6412"/>
+        <w:tab w:val="left" w:pos="7328"/>
+        <w:tab w:val="left" w:pos="8244"/>
+        <w:tab w:val="left" w:pos="9160"/>
+        <w:tab w:val="left" w:pos="10076"/>
+        <w:tab w:val="left" w:pos="10992"/>
+        <w:tab w:val="left" w:pos="11908"/>
+        <w:tab w:val="left" w:pos="12824"/>
+        <w:tab w:val="left" w:pos="13740"/>
+        <w:tab w:val="left" w:pos="14656"/>
+      </w:tabs>
+      <w:spacing w:line="240" w:lineRule="auto"/>
+      <w:ind w:firstLine="0"/>
+      <w:jc w:val="left"/>
+    </w:pPr>
+    <w:rPr>
+      <w:rFonts w:ascii="Courier New" w:eastAsia="Times New Roman" w:hAnsi="Courier New" w:cs="Courier New"/>
+      <w:sz w:val="20"/>
+      <w:szCs w:val="20"/>
+    </w:rPr>
+  </w:style>
+  <w:style w:type="character" w:customStyle="1" w:styleId="Pr-formataoHTMLChar">
+    <w:name w:val="Pré-formatação HTML Char"/>
+    <w:basedOn w:val="Fontepargpadro"/>
+    <w:link w:val="Pr-formataoHTML"/>
+    <w:uiPriority w:val="99"/>
+    <w:semiHidden/>
+    <w:rsid w:val="000560EE"/>
+    <w:rPr>
+      <w:rFonts w:ascii="Courier New" w:eastAsia="Times New Roman" w:hAnsi="Courier New" w:cs="Courier New"/>
+      <w:sz w:val="20"/>
+      <w:szCs w:val="20"/>
+    </w:rPr>
+  </w:style>
+  <w:style w:type="character" w:customStyle="1" w:styleId="y2iqfc">
+    <w:name w:val="y2iqfc"/>
+    <w:basedOn w:val="Fontepargpadro"/>
+    <w:rsid w:val="000560EE"/>
+  </w:style>
 </w:styles>
 </file>
 

</xml_diff>